<commit_message>
Data Binding In Angular Form Complete
</commit_message>
<xml_diff>
--- a/Angular Forms.docx
+++ b/Angular Forms.docx
@@ -506,6 +506,7 @@
     </w:p>
     <w:p>
       <w:pPr>
+        <w:jc w:val="both"/>
         <w:rPr>
           <w:b/>
           <w:sz w:val="28"/>
@@ -648,12 +649,14 @@
         <w:rPr>
           <w:b/>
           <w:sz w:val="36"/>
+          <w:lang w:val="en-US"/>
         </w:rPr>
       </w:pPr>
       <w:r>
         <w:rPr>
           <w:b/>
           <w:sz w:val="36"/>
+          <w:lang w:val="en-US"/>
         </w:rPr>
         <w:lastRenderedPageBreak/>
         <w:t>Creating a Form Component</w:t>
@@ -663,6 +666,7 @@
       <w:pPr>
         <w:rPr>
           <w:sz w:val="28"/>
+          <w:lang w:val="en-US"/>
         </w:rPr>
       </w:pPr>
     </w:p>
@@ -913,7 +917,9 @@
       <w:proofErr w:type="gramEnd"/>
       <w:r>
         <w:rPr>
-          <w:sz w:val="28"/>
+          <w:noProof/>
+          <w:sz w:val="28"/>
+          <w:lang w:eastAsia="es-419"/>
         </w:rPr>
         <w:drawing>
           <wp:inline distT="0" distB="0" distL="0" distR="0" wp14:anchorId="60B7B548" wp14:editId="43C3A8C8">
@@ -1023,7 +1029,9 @@
       </w:r>
       <w:r>
         <w:rPr>
-          <w:sz w:val="28"/>
+          <w:noProof/>
+          <w:sz w:val="28"/>
+          <w:lang w:eastAsia="es-419"/>
         </w:rPr>
         <w:drawing>
           <wp:inline distT="0" distB="0" distL="0" distR="0" wp14:anchorId="25BD11ED" wp14:editId="2156F197">
@@ -1199,21 +1207,7 @@
           <w:b/>
           <w:sz w:val="28"/>
         </w:rPr>
-        <w:t>3</w:t>
-      </w:r>
-      <w:r>
-        <w:rPr>
-          <w:b/>
-          <w:sz w:val="28"/>
-        </w:rPr>
-        <w:t xml:space="preserve">.- </w:t>
-      </w:r>
-      <w:r>
-        <w:rPr>
-          <w:b/>
-          <w:sz w:val="28"/>
-        </w:rPr>
-        <w:t>Creating a Data Model</w:t>
+        <w:t>3.- Creating a Data Model</w:t>
       </w:r>
     </w:p>
     <w:p>
@@ -1355,6 +1349,345 @@
     </w:p>
     <w:p>
       <w:pPr>
+        <w:rPr>
+          <w:sz w:val="28"/>
+        </w:rPr>
+      </w:pPr>
+      <w:r>
+        <w:rPr>
+          <w:b/>
+          <w:sz w:val="28"/>
+        </w:rPr>
+        <w:t>4</w:t>
+      </w:r>
+      <w:r>
+        <w:rPr>
+          <w:b/>
+          <w:sz w:val="28"/>
+        </w:rPr>
+        <w:t xml:space="preserve">.- </w:t>
+      </w:r>
+      <w:proofErr w:type="spellStart"/>
+      <w:r>
+        <w:rPr>
+          <w:b/>
+          <w:sz w:val="28"/>
+        </w:rPr>
+        <w:t>Two-way</w:t>
+      </w:r>
+      <w:proofErr w:type="spellEnd"/>
+      <w:r>
+        <w:rPr>
+          <w:b/>
+          <w:sz w:val="28"/>
+        </w:rPr>
+        <w:t xml:space="preserve"> Data Binding</w:t>
+      </w:r>
+    </w:p>
+    <w:p>
+      <w:pPr>
+        <w:jc w:val="both"/>
+        <w:rPr>
+          <w:sz w:val="28"/>
+        </w:rPr>
+      </w:pPr>
+      <w:r>
+        <w:rPr>
+          <w:sz w:val="28"/>
+        </w:rPr>
+        <w:t xml:space="preserve">Para establecer un enlace de dos vías, solo debemos de pasar al formulario en nuestro archivo HTML y en la directiva NgModel, la colocamos entre paréntesis y corchetes </w:t>
+      </w:r>
+      <w:r>
+        <w:rPr>
+          <w:noProof/>
+          <w:lang w:eastAsia="es-419"/>
+        </w:rPr>
+        <w:drawing>
+          <wp:inline distT="0" distB="0" distL="0" distR="0" wp14:anchorId="7CC66208" wp14:editId="4668D6E4">
+            <wp:extent cx="998855" cy="247650"/>
+            <wp:effectExtent l="0" t="0" r="0" b="0"/>
+            <wp:docPr id="14" name="Picture 14"/>
+            <wp:cNvGraphicFramePr>
+              <a:graphicFrameLocks xmlns:a="http://schemas.openxmlformats.org/drawingml/2006/main" noChangeAspect="1"/>
+            </wp:cNvGraphicFramePr>
+            <a:graphic xmlns:a="http://schemas.openxmlformats.org/drawingml/2006/main">
+              <a:graphicData uri="http://schemas.openxmlformats.org/drawingml/2006/picture">
+                <pic:pic xmlns:pic="http://schemas.openxmlformats.org/drawingml/2006/picture">
+                  <pic:nvPicPr>
+                    <pic:cNvPr id="1" name=""/>
+                    <pic:cNvPicPr/>
+                  </pic:nvPicPr>
+                  <pic:blipFill>
+                    <a:blip r:embed="rId17"/>
+                    <a:stretch>
+                      <a:fillRect/>
+                    </a:stretch>
+                  </pic:blipFill>
+                  <pic:spPr>
+                    <a:xfrm>
+                      <a:off x="0" y="0"/>
+                      <a:ext cx="1001188" cy="248228"/>
+                    </a:xfrm>
+                    <a:prstGeom prst="rect">
+                      <a:avLst/>
+                    </a:prstGeom>
+                  </pic:spPr>
+                </pic:pic>
+              </a:graphicData>
+            </a:graphic>
+          </wp:inline>
+        </w:drawing>
+      </w:r>
+      <w:r>
+        <w:rPr>
+          <w:sz w:val="28"/>
+        </w:rPr>
+        <w:t xml:space="preserve">  a esta sintaxis se le conoce como la sintaxis del Banano, luego de esto  la vinculamos a nuestra fuente de datos, en este caso es </w:t>
+      </w:r>
+      <w:proofErr w:type="spellStart"/>
+      <w:r>
+        <w:rPr>
+          <w:sz w:val="28"/>
+        </w:rPr>
+        <w:lastRenderedPageBreak/>
+        <w:t>UserSettings.Name</w:t>
+      </w:r>
+      <w:proofErr w:type="spellEnd"/>
+      <w:r>
+        <w:rPr>
+          <w:sz w:val="28"/>
+        </w:rPr>
+        <w:t xml:space="preserve"> o nombre de la propiedad correspondiente</w:t>
+      </w:r>
+      <w:r>
+        <w:rPr>
+          <w:noProof/>
+          <w:lang w:eastAsia="es-419"/>
+        </w:rPr>
+        <w:drawing>
+          <wp:inline distT="0" distB="0" distL="0" distR="0" wp14:anchorId="7EAEAAAB" wp14:editId="6C96E23A">
+            <wp:extent cx="3276600" cy="245254"/>
+            <wp:effectExtent l="0" t="0" r="0" b="2540"/>
+            <wp:docPr id="15" name="Picture 15"/>
+            <wp:cNvGraphicFramePr>
+              <a:graphicFrameLocks xmlns:a="http://schemas.openxmlformats.org/drawingml/2006/main" noChangeAspect="1"/>
+            </wp:cNvGraphicFramePr>
+            <a:graphic xmlns:a="http://schemas.openxmlformats.org/drawingml/2006/main">
+              <a:graphicData uri="http://schemas.openxmlformats.org/drawingml/2006/picture">
+                <pic:pic xmlns:pic="http://schemas.openxmlformats.org/drawingml/2006/picture">
+                  <pic:nvPicPr>
+                    <pic:cNvPr id="1" name=""/>
+                    <pic:cNvPicPr/>
+                  </pic:nvPicPr>
+                  <pic:blipFill>
+                    <a:blip r:embed="rId18"/>
+                    <a:stretch>
+                      <a:fillRect/>
+                    </a:stretch>
+                  </pic:blipFill>
+                  <pic:spPr>
+                    <a:xfrm>
+                      <a:off x="0" y="0"/>
+                      <a:ext cx="3307680" cy="247580"/>
+                    </a:xfrm>
+                    <a:prstGeom prst="rect">
+                      <a:avLst/>
+                    </a:prstGeom>
+                  </pic:spPr>
+                </pic:pic>
+              </a:graphicData>
+            </a:graphic>
+          </wp:inline>
+        </w:drawing>
+      </w:r>
+    </w:p>
+    <w:p>
+      <w:pPr>
+        <w:rPr>
+          <w:sz w:val="28"/>
+        </w:rPr>
+      </w:pPr>
+    </w:p>
+    <w:p>
+      <w:pPr>
+        <w:rPr>
+          <w:sz w:val="28"/>
+        </w:rPr>
+      </w:pPr>
+      <w:r>
+        <w:rPr>
+          <w:b/>
+          <w:sz w:val="28"/>
+        </w:rPr>
+        <w:t>5</w:t>
+      </w:r>
+      <w:r>
+        <w:rPr>
+          <w:b/>
+          <w:sz w:val="28"/>
+        </w:rPr>
+        <w:t xml:space="preserve">.- </w:t>
+      </w:r>
+      <w:r>
+        <w:rPr>
+          <w:b/>
+          <w:sz w:val="28"/>
+        </w:rPr>
+        <w:t>Copying Form Data</w:t>
+      </w:r>
+    </w:p>
+    <w:p>
+      <w:pPr>
+        <w:jc w:val="both"/>
+        <w:rPr>
+          <w:sz w:val="28"/>
+        </w:rPr>
+      </w:pPr>
+      <w:r>
+        <w:rPr>
+          <w:sz w:val="28"/>
+        </w:rPr>
+        <w:t>Hay que tener en cuenta este escenario cuando vamos a trabajar con Formularios en Angular, ¿Qué sucede si un usuario comienza a llenar un formulario y luego presiona le botón Cancelar o el botón Atrás?</w:t>
+      </w:r>
+      <w:r>
+        <w:rPr>
+          <w:sz w:val="28"/>
+        </w:rPr>
+        <w:t xml:space="preserve"> Deseamos que los cambios que hicieron se cancelen. Entonces, una manera rápida de hacerlo es asegurarnos que el usuario siempre este trabajando con una copia de los datos del formulario original. Y esto se consigue con esta manera sencilla:</w:t>
+      </w:r>
+    </w:p>
+    <w:p>
+      <w:pPr>
+        <w:jc w:val="center"/>
+        <w:rPr>
+          <w:sz w:val="28"/>
+        </w:rPr>
+      </w:pPr>
+      <w:r>
+        <w:rPr>
+          <w:noProof/>
+          <w:lang w:eastAsia="es-419"/>
+        </w:rPr>
+        <w:drawing>
+          <wp:inline distT="0" distB="0" distL="0" distR="0" wp14:anchorId="28865873" wp14:editId="1210F5B0">
+            <wp:extent cx="4991100" cy="2076450"/>
+            <wp:effectExtent l="0" t="0" r="0" b="0"/>
+            <wp:docPr id="16" name="Picture 16"/>
+            <wp:cNvGraphicFramePr>
+              <a:graphicFrameLocks xmlns:a="http://schemas.openxmlformats.org/drawingml/2006/main" noChangeAspect="1"/>
+            </wp:cNvGraphicFramePr>
+            <a:graphic xmlns:a="http://schemas.openxmlformats.org/drawingml/2006/main">
+              <a:graphicData uri="http://schemas.openxmlformats.org/drawingml/2006/picture">
+                <pic:pic xmlns:pic="http://schemas.openxmlformats.org/drawingml/2006/picture">
+                  <pic:nvPicPr>
+                    <pic:cNvPr id="1" name=""/>
+                    <pic:cNvPicPr/>
+                  </pic:nvPicPr>
+                  <pic:blipFill>
+                    <a:blip r:embed="rId19"/>
+                    <a:stretch>
+                      <a:fillRect/>
+                    </a:stretch>
+                  </pic:blipFill>
+                  <pic:spPr>
+                    <a:xfrm>
+                      <a:off x="0" y="0"/>
+                      <a:ext cx="4991100" cy="2076450"/>
+                    </a:xfrm>
+                    <a:prstGeom prst="rect">
+                      <a:avLst/>
+                    </a:prstGeom>
+                  </pic:spPr>
+                </pic:pic>
+              </a:graphicData>
+            </a:graphic>
+          </wp:inline>
+        </w:drawing>
+      </w:r>
+    </w:p>
+    <w:p>
+      <w:pPr>
+        <w:jc w:val="both"/>
+        <w:rPr>
+          <w:sz w:val="28"/>
+        </w:rPr>
+      </w:pPr>
+      <w:r>
+        <w:rPr>
+          <w:sz w:val="28"/>
+        </w:rPr>
+        <w:t xml:space="preserve">Aquí lo que hicimos es, crear dos instancias de la interfaz donde se encuentran nuestros datos… una le colocamos el nombre de </w:t>
+      </w:r>
+      <w:r>
+        <w:rPr>
+          <w:b/>
+          <w:sz w:val="28"/>
+        </w:rPr>
+        <w:t>originalUserSettings</w:t>
+      </w:r>
+      <w:r>
+        <w:rPr>
+          <w:b/>
+          <w:sz w:val="28"/>
+        </w:rPr>
+        <w:t xml:space="preserve"> </w:t>
+      </w:r>
+      <w:r>
+        <w:rPr>
+          <w:sz w:val="28"/>
+        </w:rPr>
+        <w:t xml:space="preserve">estos son los datos originales y la otra es </w:t>
+      </w:r>
+      <w:r>
+        <w:rPr>
+          <w:b/>
+          <w:sz w:val="28"/>
+        </w:rPr>
+        <w:t>userSettings</w:t>
+      </w:r>
+      <w:r>
+        <w:rPr>
+          <w:b/>
+          <w:sz w:val="28"/>
+        </w:rPr>
+        <w:t xml:space="preserve"> </w:t>
+      </w:r>
+      <w:r>
+        <w:rPr>
+          <w:sz w:val="28"/>
+        </w:rPr>
+        <w:t xml:space="preserve">que es la copia, como podemos observar a </w:t>
+      </w:r>
+      <w:r>
+        <w:rPr>
+          <w:b/>
+          <w:sz w:val="28"/>
+        </w:rPr>
+        <w:t>userSettings</w:t>
+      </w:r>
+      <w:r>
+        <w:rPr>
+          <w:sz w:val="28"/>
+        </w:rPr>
+        <w:t xml:space="preserve"> la igualamos a </w:t>
+      </w:r>
+      <w:r>
+        <w:rPr>
+          <w:b/>
+          <w:sz w:val="28"/>
+        </w:rPr>
+        <w:t>originalUserSettings</w:t>
+      </w:r>
+      <w:r>
+        <w:rPr>
+          <w:sz w:val="28"/>
+        </w:rPr>
+        <w:t>, ya con esto estamos protegiendo nuestra información.</w:t>
+      </w:r>
+    </w:p>
+    <w:p>
+      <w:pPr>
+        <w:jc w:val="both"/>
         <w:rPr>
           <w:sz w:val="28"/>
         </w:rPr>

</xml_diff>

<commit_message>
Module 5 - Complete
</commit_message>
<xml_diff>
--- a/Angular Forms.docx
+++ b/Angular Forms.docx
@@ -63,178 +63,6 @@
             <wp:extent cx="6023158" cy="2714625"/>
             <wp:effectExtent l="0" t="0" r="0" b="0"/>
             <wp:docPr id="1" name="Picture 1"/>
-            <wp:cNvGraphicFramePr>
-              <a:graphicFrameLocks xmlns:a="http://schemas.openxmlformats.org/drawingml/2006/main" noChangeAspect="1"/>
-            </wp:cNvGraphicFramePr>
-            <a:graphic xmlns:a="http://schemas.openxmlformats.org/drawingml/2006/main">
-              <a:graphicData uri="http://schemas.openxmlformats.org/drawingml/2006/picture">
-                <pic:pic xmlns:pic="http://schemas.openxmlformats.org/drawingml/2006/picture">
-                  <pic:nvPicPr>
-                    <pic:cNvPr id="1" name=""/>
-                    <pic:cNvPicPr/>
-                  </pic:nvPicPr>
-                  <pic:blipFill>
-                    <a:blip r:embed="rId5"/>
-                    <a:stretch>
-                      <a:fillRect/>
-                    </a:stretch>
-                  </pic:blipFill>
-                  <pic:spPr>
-                    <a:xfrm>
-                      <a:off x="0" y="0"/>
-                      <a:ext cx="6026101" cy="2715951"/>
-                    </a:xfrm>
-                    <a:prstGeom prst="rect">
-                      <a:avLst/>
-                    </a:prstGeom>
-                  </pic:spPr>
-                </pic:pic>
-              </a:graphicData>
-            </a:graphic>
-          </wp:inline>
-        </w:drawing>
-      </w:r>
-    </w:p>
-    <w:p>
-      <w:pPr>
-        <w:rPr>
-          <w:sz w:val="28"/>
-          <w:lang w:val="en-CA"/>
-        </w:rPr>
-      </w:pPr>
-    </w:p>
-    <w:p>
-      <w:pPr>
-        <w:rPr>
-          <w:b/>
-          <w:sz w:val="36"/>
-        </w:rPr>
-      </w:pPr>
-      <w:r>
-        <w:rPr>
-          <w:b/>
-          <w:sz w:val="36"/>
-        </w:rPr>
-        <w:t>Angular Form Technologies</w:t>
-      </w:r>
-    </w:p>
-    <w:p>
-      <w:pPr>
-        <w:rPr>
-          <w:b/>
-          <w:sz w:val="28"/>
-        </w:rPr>
-      </w:pPr>
-      <w:r>
-        <w:rPr>
-          <w:sz w:val="28"/>
-        </w:rPr>
-        <w:t xml:space="preserve">Existen dos tecnologías de </w:t>
-      </w:r>
-      <w:r>
-        <w:rPr>
-          <w:sz w:val="28"/>
-        </w:rPr>
-        <w:t xml:space="preserve">Angular Forms, </w:t>
-      </w:r>
-      <w:r>
-        <w:rPr>
-          <w:b/>
-          <w:sz w:val="28"/>
-        </w:rPr>
-        <w:t>Formularios Basados en Plantillas</w:t>
-      </w:r>
-      <w:r>
-        <w:rPr>
-          <w:sz w:val="28"/>
-        </w:rPr>
-        <w:t xml:space="preserve"> y </w:t>
-      </w:r>
-      <w:r>
-        <w:rPr>
-          <w:b/>
-          <w:sz w:val="28"/>
-        </w:rPr>
-        <w:t>Formularios Reactivas (Reactive Forms)</w:t>
-      </w:r>
-      <w:r>
-        <w:rPr>
-          <w:b/>
-          <w:sz w:val="28"/>
-        </w:rPr>
-        <w:t>.</w:t>
-      </w:r>
-    </w:p>
-    <w:p>
-      <w:pPr>
-        <w:pStyle w:val="ListParagraph"/>
-        <w:numPr>
-          <w:ilvl w:val="0"/>
-          <w:numId w:val="1"/>
-        </w:numPr>
-        <w:rPr>
-          <w:sz w:val="28"/>
-        </w:rPr>
-      </w:pPr>
-      <w:r>
-        <w:rPr>
-          <w:sz w:val="28"/>
-        </w:rPr>
-        <w:t>Cuando creamos un Componente en Angular tiene una vista.</w:t>
-      </w:r>
-    </w:p>
-    <w:p>
-      <w:pPr>
-        <w:pStyle w:val="ListParagraph"/>
-        <w:numPr>
-          <w:ilvl w:val="0"/>
-          <w:numId w:val="1"/>
-        </w:numPr>
-        <w:rPr>
-          <w:sz w:val="28"/>
-        </w:rPr>
-      </w:pPr>
-      <w:r>
-        <w:rPr>
-          <w:sz w:val="28"/>
-        </w:rPr>
-        <w:t>La vista se llama Plantilla.</w:t>
-      </w:r>
-    </w:p>
-    <w:p>
-      <w:pPr>
-        <w:pStyle w:val="ListParagraph"/>
-        <w:numPr>
-          <w:ilvl w:val="0"/>
-          <w:numId w:val="1"/>
-        </w:numPr>
-        <w:rPr>
-          <w:sz w:val="28"/>
-        </w:rPr>
-      </w:pPr>
-      <w:r>
-        <w:rPr>
-          <w:sz w:val="28"/>
-        </w:rPr>
-        <w:t>Po lo general, se coloca en el archivo HTML.</w:t>
-      </w:r>
-    </w:p>
-    <w:p>
-      <w:pPr>
-        <w:rPr>
-          <w:sz w:val="28"/>
-        </w:rPr>
-      </w:pPr>
-      <w:r>
-        <w:rPr>
-          <w:noProof/>
-          <w:lang w:eastAsia="es-419"/>
-        </w:rPr>
-        <w:drawing>
-          <wp:inline distT="0" distB="0" distL="0" distR="0" wp14:anchorId="478DA4EB" wp14:editId="146A5D9A">
-            <wp:extent cx="5731510" cy="2701925"/>
-            <wp:effectExtent l="0" t="0" r="2540" b="3175"/>
-            <wp:docPr id="2" name="Picture 2"/>
             <wp:cNvGraphicFramePr>
               <a:graphicFrameLocks xmlns:a="http://schemas.openxmlformats.org/drawingml/2006/main" noChangeAspect="1"/>
             </wp:cNvGraphicFramePr>
@@ -254,7 +82,7 @@
                   <pic:spPr>
                     <a:xfrm>
                       <a:off x="0" y="0"/>
-                      <a:ext cx="5731510" cy="2701925"/>
+                      <a:ext cx="6026101" cy="2715951"/>
                     </a:xfrm>
                     <a:prstGeom prst="rect">
                       <a:avLst/>
@@ -270,71 +98,129 @@
     <w:p>
       <w:pPr>
         <w:rPr>
+          <w:sz w:val="28"/>
+          <w:lang w:val="en-CA"/>
+        </w:rPr>
+      </w:pPr>
+    </w:p>
+    <w:p>
+      <w:pPr>
+        <w:rPr>
           <w:b/>
           <w:sz w:val="36"/>
-          <w:lang w:val="en-CA"/>
         </w:rPr>
       </w:pPr>
       <w:r>
         <w:rPr>
           <w:b/>
           <w:sz w:val="36"/>
-          <w:lang w:val="en-CA"/>
-        </w:rPr>
-        <w:lastRenderedPageBreak/>
-        <w:t>Creating the Demo Application</w:t>
-      </w:r>
-    </w:p>
-    <w:p>
-      <w:pPr>
-        <w:rPr>
-          <w:sz w:val="28"/>
-        </w:rPr>
-      </w:pPr>
-      <w:r>
-        <w:rPr>
-          <w:sz w:val="28"/>
-        </w:rPr>
-        <w:t>Se procedió a crear una aplicaci</w:t>
-      </w:r>
-      <w:r>
-        <w:rPr>
-          <w:sz w:val="28"/>
-        </w:rPr>
-        <w:t>ón mediante la CLI de Angular</w:t>
-      </w:r>
-      <w:proofErr w:type="gramStart"/>
-      <w:r>
-        <w:rPr>
-          <w:sz w:val="28"/>
-        </w:rPr>
-        <w:t>..</w:t>
-      </w:r>
-      <w:proofErr w:type="gramEnd"/>
-      <w:r>
-        <w:rPr>
-          <w:sz w:val="28"/>
-        </w:rPr>
-        <w:t xml:space="preserve"> </w:t>
-      </w:r>
-      <w:proofErr w:type="gramStart"/>
-      <w:r>
-        <w:rPr>
-          <w:sz w:val="28"/>
-        </w:rPr>
-        <w:t>y</w:t>
-      </w:r>
-      <w:proofErr w:type="gramEnd"/>
-      <w:r>
-        <w:rPr>
-          <w:sz w:val="28"/>
-        </w:rPr>
-        <w:t xml:space="preserve"> a Instalar el CLI….</w:t>
-      </w:r>
-    </w:p>
-    <w:p>
-      <w:pPr>
-        <w:jc w:val="center"/>
+        </w:rPr>
+        <w:t>Angular Form Technologies</w:t>
+      </w:r>
+    </w:p>
+    <w:p>
+      <w:pPr>
+        <w:rPr>
+          <w:b/>
+          <w:sz w:val="28"/>
+        </w:rPr>
+      </w:pPr>
+      <w:r>
+        <w:rPr>
+          <w:sz w:val="28"/>
+        </w:rPr>
+        <w:t xml:space="preserve">Existen dos tecnologías de </w:t>
+      </w:r>
+      <w:r>
+        <w:rPr>
+          <w:sz w:val="28"/>
+        </w:rPr>
+        <w:t xml:space="preserve">Angular Forms, </w:t>
+      </w:r>
+      <w:r>
+        <w:rPr>
+          <w:b/>
+          <w:sz w:val="28"/>
+        </w:rPr>
+        <w:t>Formularios Basados en Plantillas</w:t>
+      </w:r>
+      <w:r>
+        <w:rPr>
+          <w:sz w:val="28"/>
+        </w:rPr>
+        <w:t xml:space="preserve"> y </w:t>
+      </w:r>
+      <w:r>
+        <w:rPr>
+          <w:b/>
+          <w:sz w:val="28"/>
+        </w:rPr>
+        <w:t>Formularios Reactivas (Reactive Forms)</w:t>
+      </w:r>
+      <w:r>
+        <w:rPr>
+          <w:b/>
+          <w:sz w:val="28"/>
+        </w:rPr>
+        <w:t>.</w:t>
+      </w:r>
+    </w:p>
+    <w:p>
+      <w:pPr>
+        <w:pStyle w:val="ListParagraph"/>
+        <w:numPr>
+          <w:ilvl w:val="0"/>
+          <w:numId w:val="1"/>
+        </w:numPr>
+        <w:rPr>
+          <w:sz w:val="28"/>
+        </w:rPr>
+      </w:pPr>
+      <w:r>
+        <w:rPr>
+          <w:sz w:val="28"/>
+        </w:rPr>
+        <w:t>Cuando creamos un Componente en Angular tiene una vista.</w:t>
+      </w:r>
+    </w:p>
+    <w:p>
+      <w:pPr>
+        <w:pStyle w:val="ListParagraph"/>
+        <w:numPr>
+          <w:ilvl w:val="0"/>
+          <w:numId w:val="1"/>
+        </w:numPr>
+        <w:rPr>
+          <w:sz w:val="28"/>
+        </w:rPr>
+      </w:pPr>
+      <w:r>
+        <w:rPr>
+          <w:sz w:val="28"/>
+        </w:rPr>
+        <w:t>La vista se llama Plantilla.</w:t>
+      </w:r>
+    </w:p>
+    <w:p>
+      <w:pPr>
+        <w:pStyle w:val="ListParagraph"/>
+        <w:numPr>
+          <w:ilvl w:val="0"/>
+          <w:numId w:val="1"/>
+        </w:numPr>
+        <w:rPr>
+          <w:sz w:val="28"/>
+        </w:rPr>
+      </w:pPr>
+      <w:r>
+        <w:rPr>
+          <w:sz w:val="28"/>
+        </w:rPr>
+        <w:t>Po lo general, se coloca en el archivo HTML.</w:t>
+      </w:r>
+    </w:p>
+    <w:p>
+      <w:pPr>
         <w:rPr>
           <w:sz w:val="28"/>
         </w:rPr>
@@ -345,10 +231,10 @@
           <w:lang w:eastAsia="es-419"/>
         </w:rPr>
         <w:drawing>
-          <wp:inline distT="0" distB="0" distL="0" distR="0" wp14:anchorId="00466296" wp14:editId="7D4ED7A9">
-            <wp:extent cx="5991225" cy="1889101"/>
-            <wp:effectExtent l="0" t="0" r="0" b="0"/>
-            <wp:docPr id="3" name="Picture 3"/>
+          <wp:inline distT="0" distB="0" distL="0" distR="0" wp14:anchorId="478DA4EB" wp14:editId="146A5D9A">
+            <wp:extent cx="5731510" cy="2701925"/>
+            <wp:effectExtent l="0" t="0" r="2540" b="3175"/>
+            <wp:docPr id="2" name="Picture 2"/>
             <wp:cNvGraphicFramePr>
               <a:graphicFrameLocks xmlns:a="http://schemas.openxmlformats.org/drawingml/2006/main" noChangeAspect="1"/>
             </wp:cNvGraphicFramePr>
@@ -368,7 +254,7 @@
                   <pic:spPr>
                     <a:xfrm>
                       <a:off x="0" y="0"/>
-                      <a:ext cx="6013398" cy="1896092"/>
+                      <a:ext cx="5731510" cy="2701925"/>
                     </a:xfrm>
                     <a:prstGeom prst="rect">
                       <a:avLst/>
@@ -386,27 +272,36 @@
         <w:rPr>
           <w:b/>
           <w:sz w:val="36"/>
+          <w:lang w:val="en-CA"/>
         </w:rPr>
       </w:pPr>
       <w:r>
         <w:rPr>
           <w:b/>
           <w:sz w:val="36"/>
-        </w:rPr>
-        <w:t>Form Basics in Angular:</w:t>
-      </w:r>
-    </w:p>
-    <w:p>
-      <w:pPr>
-        <w:rPr>
-          <w:sz w:val="28"/>
-        </w:rPr>
-      </w:pPr>
-      <w:r>
-        <w:rPr>
-          <w:sz w:val="28"/>
-        </w:rPr>
-        <w:t>Estos son los puntos que vamos a ver en este 3er modulo.</w:t>
+          <w:lang w:val="en-CA"/>
+        </w:rPr>
+        <w:lastRenderedPageBreak/>
+        <w:t>Creating the Demo Application</w:t>
+      </w:r>
+    </w:p>
+    <w:p>
+      <w:pPr>
+        <w:rPr>
+          <w:sz w:val="28"/>
+        </w:rPr>
+      </w:pPr>
+      <w:r>
+        <w:rPr>
+          <w:sz w:val="28"/>
+        </w:rPr>
+        <w:t>Se procedió a crear una aplicaci</w:t>
+      </w:r>
+      <w:r>
+        <w:rPr>
+          <w:sz w:val="28"/>
+        </w:rPr>
+        <w:t>ón mediante la CLI de Angular.. y a Instalar el CLI….</w:t>
       </w:r>
     </w:p>
     <w:p>
@@ -422,10 +317,10 @@
           <w:lang w:eastAsia="es-419"/>
         </w:rPr>
         <w:drawing>
-          <wp:inline distT="0" distB="0" distL="0" distR="0" wp14:anchorId="56ECC896" wp14:editId="3BE2C26F">
-            <wp:extent cx="5731510" cy="2494915"/>
-            <wp:effectExtent l="0" t="0" r="2540" b="635"/>
-            <wp:docPr id="4" name="Picture 4"/>
+          <wp:inline distT="0" distB="0" distL="0" distR="0" wp14:anchorId="00466296" wp14:editId="7D4ED7A9">
+            <wp:extent cx="5991225" cy="1889101"/>
+            <wp:effectExtent l="0" t="0" r="0" b="0"/>
+            <wp:docPr id="3" name="Picture 3"/>
             <wp:cNvGraphicFramePr>
               <a:graphicFrameLocks xmlns:a="http://schemas.openxmlformats.org/drawingml/2006/main" noChangeAspect="1"/>
             </wp:cNvGraphicFramePr>
@@ -445,7 +340,7 @@
                   <pic:spPr>
                     <a:xfrm>
                       <a:off x="0" y="0"/>
-                      <a:ext cx="5731510" cy="2494915"/>
+                      <a:ext cx="6013398" cy="1896092"/>
                     </a:xfrm>
                     <a:prstGeom prst="rect">
                       <a:avLst/>
@@ -461,95 +356,34 @@
     <w:p>
       <w:pPr>
         <w:rPr>
-          <w:sz w:val="28"/>
-        </w:rPr>
-      </w:pPr>
-      <w:proofErr w:type="spellStart"/>
-      <w:r>
-        <w:rPr>
           <w:b/>
           <w:sz w:val="36"/>
         </w:rPr>
-        <w:t>Angular’s</w:t>
-      </w:r>
-      <w:proofErr w:type="spellEnd"/>
+      </w:pPr>
       <w:r>
         <w:rPr>
           <w:b/>
           <w:sz w:val="36"/>
         </w:rPr>
-        <w:t xml:space="preserve"> </w:t>
-      </w:r>
-      <w:proofErr w:type="spellStart"/>
-      <w:r>
-        <w:rPr>
-          <w:b/>
-          <w:sz w:val="36"/>
-        </w:rPr>
-        <w:t>FormsM</w:t>
-      </w:r>
-      <w:r>
-        <w:rPr>
-          <w:b/>
-          <w:sz w:val="36"/>
-        </w:rPr>
-        <w:t>o</w:t>
-      </w:r>
-      <w:r>
-        <w:rPr>
-          <w:b/>
-          <w:sz w:val="36"/>
-        </w:rPr>
-        <w:t>dule</w:t>
-      </w:r>
-      <w:proofErr w:type="spellEnd"/>
-    </w:p>
-    <w:p>
-      <w:pPr>
-        <w:jc w:val="both"/>
-        <w:rPr>
-          <w:b/>
-          <w:sz w:val="28"/>
-        </w:rPr>
-      </w:pPr>
-      <w:r>
-        <w:rPr>
-          <w:sz w:val="28"/>
-        </w:rPr>
-        <w:t xml:space="preserve">Antes de utilizar cualquier tipo de formulario en Angular, debemos de Importar el </w:t>
-      </w:r>
-      <w:r>
-        <w:rPr>
-          <w:b/>
-          <w:sz w:val="28"/>
-        </w:rPr>
-        <w:t>FORMSMODULE</w:t>
-      </w:r>
-      <w:r>
-        <w:rPr>
-          <w:sz w:val="28"/>
-        </w:rPr>
-        <w:t xml:space="preserve">  en el archivo </w:t>
-      </w:r>
-      <w:proofErr w:type="spellStart"/>
-      <w:r>
-        <w:rPr>
-          <w:b/>
-          <w:sz w:val="28"/>
-        </w:rPr>
-        <w:t>app.module.ts</w:t>
-      </w:r>
-      <w:proofErr w:type="spellEnd"/>
-      <w:r>
-        <w:rPr>
-          <w:b/>
-          <w:sz w:val="28"/>
-        </w:rPr>
-        <w:t>.</w:t>
-      </w:r>
-    </w:p>
-    <w:p>
-      <w:pPr>
+        <w:t>Form Basics in Angular:</w:t>
+      </w:r>
+    </w:p>
+    <w:p>
+      <w:pPr>
+        <w:rPr>
+          <w:sz w:val="28"/>
+        </w:rPr>
+      </w:pPr>
+      <w:r>
+        <w:rPr>
+          <w:sz w:val="28"/>
+        </w:rPr>
+        <w:t>Estos son los puntos que vamos a ver en este 3er modulo.</w:t>
+      </w:r>
+    </w:p>
+    <w:p>
+      <w:pPr>
+        <w:jc w:val="center"/>
         <w:rPr>
           <w:sz w:val="28"/>
         </w:rPr>
@@ -560,10 +394,10 @@
           <w:lang w:eastAsia="es-419"/>
         </w:rPr>
         <w:drawing>
-          <wp:inline distT="0" distB="0" distL="0" distR="0" wp14:anchorId="1CF1EB66" wp14:editId="14795AB8">
-            <wp:extent cx="4638675" cy="295275"/>
-            <wp:effectExtent l="0" t="0" r="9525" b="9525"/>
-            <wp:docPr id="5" name="Picture 5"/>
+          <wp:inline distT="0" distB="0" distL="0" distR="0" wp14:anchorId="56ECC896" wp14:editId="3BE2C26F">
+            <wp:extent cx="5731510" cy="2494915"/>
+            <wp:effectExtent l="0" t="0" r="2540" b="635"/>
+            <wp:docPr id="4" name="Picture 4"/>
             <wp:cNvGraphicFramePr>
               <a:graphicFrameLocks xmlns:a="http://schemas.openxmlformats.org/drawingml/2006/main" noChangeAspect="1"/>
             </wp:cNvGraphicFramePr>
@@ -583,7 +417,7 @@
                   <pic:spPr>
                     <a:xfrm>
                       <a:off x="0" y="0"/>
-                      <a:ext cx="4638675" cy="295275"/>
+                      <a:ext cx="5731510" cy="2494915"/>
                     </a:xfrm>
                     <a:prstGeom prst="rect">
                       <a:avLst/>
@@ -604,14 +438,84 @@
       </w:pPr>
       <w:r>
         <w:rPr>
+          <w:b/>
+          <w:sz w:val="36"/>
+        </w:rPr>
+        <w:t>Angular’s FormsM</w:t>
+      </w:r>
+      <w:r>
+        <w:rPr>
+          <w:b/>
+          <w:sz w:val="36"/>
+        </w:rPr>
+        <w:t>o</w:t>
+      </w:r>
+      <w:r>
+        <w:rPr>
+          <w:b/>
+          <w:sz w:val="36"/>
+        </w:rPr>
+        <w:t>dule</w:t>
+      </w:r>
+    </w:p>
+    <w:p>
+      <w:pPr>
+        <w:jc w:val="both"/>
+        <w:rPr>
+          <w:b/>
+          <w:sz w:val="28"/>
+        </w:rPr>
+      </w:pPr>
+      <w:r>
+        <w:rPr>
+          <w:sz w:val="28"/>
+        </w:rPr>
+        <w:t xml:space="preserve">Antes de utilizar cualquier tipo de formulario en Angular, debemos de Importar el </w:t>
+      </w:r>
+      <w:r>
+        <w:rPr>
+          <w:b/>
+          <w:sz w:val="28"/>
+        </w:rPr>
+        <w:t>FORMSMODULE</w:t>
+      </w:r>
+      <w:r>
+        <w:rPr>
+          <w:sz w:val="28"/>
+        </w:rPr>
+        <w:t xml:space="preserve">  en el archivo </w:t>
+      </w:r>
+      <w:r>
+        <w:rPr>
+          <w:b/>
+          <w:sz w:val="28"/>
+        </w:rPr>
+        <w:t>app.module.ts</w:t>
+      </w:r>
+      <w:r>
+        <w:rPr>
+          <w:b/>
+          <w:sz w:val="28"/>
+        </w:rPr>
+        <w:t>.</w:t>
+      </w:r>
+    </w:p>
+    <w:p>
+      <w:pPr>
+        <w:rPr>
+          <w:sz w:val="28"/>
+        </w:rPr>
+      </w:pPr>
+      <w:r>
+        <w:rPr>
           <w:noProof/>
           <w:lang w:eastAsia="es-419"/>
         </w:rPr>
         <w:drawing>
-          <wp:inline distT="0" distB="0" distL="0" distR="0" wp14:anchorId="72B814C8" wp14:editId="34E838D0">
-            <wp:extent cx="2066925" cy="1059429"/>
-            <wp:effectExtent l="0" t="0" r="0" b="7620"/>
-            <wp:docPr id="7" name="Picture 7"/>
+          <wp:inline distT="0" distB="0" distL="0" distR="0" wp14:anchorId="1CF1EB66" wp14:editId="14795AB8">
+            <wp:extent cx="4638675" cy="295275"/>
+            <wp:effectExtent l="0" t="0" r="9525" b="9525"/>
+            <wp:docPr id="5" name="Picture 5"/>
             <wp:cNvGraphicFramePr>
               <a:graphicFrameLocks xmlns:a="http://schemas.openxmlformats.org/drawingml/2006/main" noChangeAspect="1"/>
             </wp:cNvGraphicFramePr>
@@ -631,7 +535,7 @@
                   <pic:spPr>
                     <a:xfrm>
                       <a:off x="0" y="0"/>
-                      <a:ext cx="2069696" cy="1060849"/>
+                      <a:ext cx="4638675" cy="295275"/>
                     </a:xfrm>
                     <a:prstGeom prst="rect">
                       <a:avLst/>
@@ -647,169 +551,19 @@
     <w:p>
       <w:pPr>
         <w:rPr>
-          <w:b/>
-          <w:sz w:val="36"/>
-          <w:lang w:val="en-US"/>
-        </w:rPr>
-      </w:pPr>
-      <w:r>
-        <w:rPr>
-          <w:b/>
-          <w:sz w:val="36"/>
-          <w:lang w:val="en-US"/>
-        </w:rPr>
-        <w:lastRenderedPageBreak/>
-        <w:t>Creating a Form Component</w:t>
-      </w:r>
-    </w:p>
-    <w:p>
-      <w:pPr>
-        <w:rPr>
-          <w:sz w:val="28"/>
-          <w:lang w:val="en-US"/>
-        </w:rPr>
-      </w:pPr>
-    </w:p>
-    <w:p>
-      <w:pPr>
-        <w:rPr>
-          <w:b/>
-          <w:sz w:val="36"/>
-          <w:lang w:val="en-US"/>
-        </w:rPr>
-      </w:pPr>
-      <w:r>
-        <w:rPr>
-          <w:b/>
-          <w:sz w:val="36"/>
-          <w:lang w:val="en-US"/>
-        </w:rPr>
-        <w:t>Module 4 - Data Binding in Angular Forms</w:t>
-      </w:r>
-    </w:p>
-    <w:p>
-      <w:pPr>
-        <w:rPr>
-          <w:sz w:val="28"/>
-        </w:rPr>
-      </w:pPr>
-      <w:r>
-        <w:rPr>
-          <w:sz w:val="28"/>
-        </w:rPr>
-        <w:t xml:space="preserve">Angular Posee una directiva llamada </w:t>
-      </w:r>
-      <w:r>
-        <w:rPr>
-          <w:b/>
-          <w:sz w:val="28"/>
-        </w:rPr>
-        <w:t>ngForm</w:t>
-      </w:r>
-      <w:r>
-        <w:rPr>
-          <w:b/>
-          <w:sz w:val="28"/>
-        </w:rPr>
-        <w:t xml:space="preserve"> </w:t>
-      </w:r>
-      <w:r>
-        <w:rPr>
-          <w:sz w:val="28"/>
-        </w:rPr>
-        <w:t xml:space="preserve">que se agrega de manera automática a cada formulario del Proyecto. Esta funcionalidad la obtuvimos al momento que importamos el </w:t>
-      </w:r>
+          <w:sz w:val="28"/>
+        </w:rPr>
+      </w:pPr>
       <w:r>
         <w:rPr>
           <w:noProof/>
           <w:lang w:eastAsia="es-419"/>
         </w:rPr>
         <w:drawing>
-          <wp:inline distT="0" distB="0" distL="0" distR="0" wp14:anchorId="45A54C41" wp14:editId="716B3D6A">
-            <wp:extent cx="3771900" cy="240100"/>
+          <wp:inline distT="0" distB="0" distL="0" distR="0" wp14:anchorId="72B814C8" wp14:editId="34E838D0">
+            <wp:extent cx="2066925" cy="1059429"/>
             <wp:effectExtent l="0" t="0" r="0" b="7620"/>
-            <wp:docPr id="6" name="Picture 6"/>
-            <wp:cNvGraphicFramePr>
-              <a:graphicFrameLocks xmlns:a="http://schemas.openxmlformats.org/drawingml/2006/main" noChangeAspect="1"/>
-            </wp:cNvGraphicFramePr>
-            <a:graphic xmlns:a="http://schemas.openxmlformats.org/drawingml/2006/main">
-              <a:graphicData uri="http://schemas.openxmlformats.org/drawingml/2006/picture">
-                <pic:pic xmlns:pic="http://schemas.openxmlformats.org/drawingml/2006/picture">
-                  <pic:nvPicPr>
-                    <pic:cNvPr id="1" name=""/>
-                    <pic:cNvPicPr/>
-                  </pic:nvPicPr>
-                  <pic:blipFill>
-                    <a:blip r:embed="rId9"/>
-                    <a:stretch>
-                      <a:fillRect/>
-                    </a:stretch>
-                  </pic:blipFill>
-                  <pic:spPr>
-                    <a:xfrm>
-                      <a:off x="0" y="0"/>
-                      <a:ext cx="4095929" cy="260726"/>
-                    </a:xfrm>
-                    <a:prstGeom prst="rect">
-                      <a:avLst/>
-                    </a:prstGeom>
-                  </pic:spPr>
-                </pic:pic>
-              </a:graphicData>
-            </a:graphic>
-          </wp:inline>
-        </w:drawing>
-      </w:r>
-      <w:r>
-        <w:rPr>
-          <w:sz w:val="28"/>
-        </w:rPr>
-        <w:t xml:space="preserve"> en el proyecto.</w:t>
-      </w:r>
-    </w:p>
-    <w:p>
-      <w:pPr>
-        <w:rPr>
-          <w:sz w:val="28"/>
-        </w:rPr>
-      </w:pPr>
-      <w:r>
-        <w:rPr>
-          <w:sz w:val="28"/>
-        </w:rPr>
-        <w:t xml:space="preserve">Vamos a ver también </w:t>
-      </w:r>
-      <w:r>
-        <w:rPr>
-          <w:b/>
-          <w:sz w:val="28"/>
-        </w:rPr>
-        <w:t>NgModel</w:t>
-      </w:r>
-      <w:r>
-        <w:rPr>
-          <w:sz w:val="28"/>
-        </w:rPr>
-        <w:t>, esto se usa en los campos del formulario y ayuda a construir nuestro modelo, el objeto utilizado para mantener nuestros datos.</w:t>
-      </w:r>
-    </w:p>
-    <w:p>
-      <w:pPr>
-        <w:jc w:val="center"/>
-        <w:rPr>
-          <w:sz w:val="28"/>
-        </w:rPr>
-      </w:pPr>
-      <w:r>
-        <w:rPr>
-          <w:noProof/>
-          <w:lang w:eastAsia="es-419"/>
-        </w:rPr>
-        <w:drawing>
-          <wp:inline distT="0" distB="0" distL="0" distR="0" wp14:anchorId="42E34A85" wp14:editId="55CDD261">
-            <wp:extent cx="4448175" cy="1818991"/>
-            <wp:effectExtent l="0" t="0" r="0" b="0"/>
-            <wp:docPr id="8" name="Picture 8"/>
+            <wp:docPr id="7" name="Picture 7"/>
             <wp:cNvGraphicFramePr>
               <a:graphicFrameLocks xmlns:a="http://schemas.openxmlformats.org/drawingml/2006/main" noChangeAspect="1"/>
             </wp:cNvGraphicFramePr>
@@ -829,7 +583,7 @@
                   <pic:spPr>
                     <a:xfrm>
                       <a:off x="0" y="0"/>
-                      <a:ext cx="4468378" cy="1827253"/>
+                      <a:ext cx="2069696" cy="1060849"/>
                     </a:xfrm>
                     <a:prstGeom prst="rect">
                       <a:avLst/>
@@ -846,86 +600,168 @@
       <w:pPr>
         <w:rPr>
           <w:b/>
-          <w:sz w:val="28"/>
-        </w:rPr>
-      </w:pPr>
-      <w:r>
-        <w:rPr>
-          <w:b/>
-          <w:sz w:val="28"/>
-        </w:rPr>
-        <w:t xml:space="preserve">1.- </w:t>
-      </w:r>
-      <w:proofErr w:type="spellStart"/>
-      <w:r>
-        <w:rPr>
-          <w:b/>
-          <w:sz w:val="28"/>
-        </w:rPr>
-        <w:t>Using</w:t>
-      </w:r>
-      <w:proofErr w:type="spellEnd"/>
-      <w:r>
-        <w:rPr>
-          <w:b/>
-          <w:sz w:val="28"/>
-        </w:rPr>
-        <w:t xml:space="preserve"> NgForm</w:t>
-      </w:r>
-    </w:p>
-    <w:p>
-      <w:pPr>
-        <w:rPr>
-          <w:sz w:val="28"/>
-        </w:rPr>
-      </w:pPr>
-      <w:r>
-        <w:rPr>
-          <w:sz w:val="28"/>
-        </w:rPr>
-        <w:t>Primero debemos crear una variable en el formulario en el archivo HTML…</w:t>
-      </w:r>
-      <w:proofErr w:type="gramStart"/>
-      <w:r>
-        <w:rPr>
-          <w:sz w:val="28"/>
-        </w:rPr>
-        <w:t>..</w:t>
-      </w:r>
-      <w:proofErr w:type="gramEnd"/>
-    </w:p>
-    <w:p>
-      <w:pPr>
-        <w:pStyle w:val="NoSpacing"/>
-        <w:rPr>
-          <w:sz w:val="28"/>
-        </w:rPr>
-      </w:pPr>
-      <w:r>
-        <w:rPr>
-          <w:sz w:val="28"/>
-        </w:rPr>
-        <w:t>Esta es la sintaxis: #form = “ngForm</w:t>
-      </w:r>
-      <w:proofErr w:type="gramStart"/>
-      <w:r>
-        <w:rPr>
-          <w:sz w:val="28"/>
-        </w:rPr>
-        <w:t xml:space="preserve">” </w:t>
-      </w:r>
-      <w:proofErr w:type="gramEnd"/>
+          <w:sz w:val="36"/>
+          <w:lang w:val="en-US"/>
+        </w:rPr>
+      </w:pPr>
+      <w:r>
+        <w:rPr>
+          <w:b/>
+          <w:sz w:val="36"/>
+          <w:lang w:val="en-US"/>
+        </w:rPr>
+        <w:lastRenderedPageBreak/>
+        <w:t>Creating a Form Component</w:t>
+      </w:r>
+    </w:p>
+    <w:p>
+      <w:pPr>
+        <w:rPr>
+          <w:sz w:val="28"/>
+          <w:lang w:val="en-US"/>
+        </w:rPr>
+      </w:pPr>
+    </w:p>
+    <w:p>
+      <w:pPr>
+        <w:rPr>
+          <w:b/>
+          <w:sz w:val="36"/>
+          <w:lang w:val="en-US"/>
+        </w:rPr>
+      </w:pPr>
+      <w:r>
+        <w:rPr>
+          <w:b/>
+          <w:sz w:val="36"/>
+          <w:lang w:val="en-US"/>
+        </w:rPr>
+        <w:t>Module 4 - Data Binding in Angular Forms</w:t>
+      </w:r>
+    </w:p>
+    <w:p>
+      <w:pPr>
+        <w:rPr>
+          <w:sz w:val="28"/>
+        </w:rPr>
+      </w:pPr>
+      <w:r>
+        <w:rPr>
+          <w:sz w:val="28"/>
+        </w:rPr>
+        <w:t xml:space="preserve">Angular Posee una directiva llamada </w:t>
+      </w:r>
+      <w:r>
+        <w:rPr>
+          <w:b/>
+          <w:sz w:val="28"/>
+        </w:rPr>
+        <w:t>ngForm</w:t>
+      </w:r>
+      <w:r>
+        <w:rPr>
+          <w:b/>
+          <w:sz w:val="28"/>
+        </w:rPr>
+        <w:t xml:space="preserve"> </w:t>
+      </w:r>
+      <w:r>
+        <w:rPr>
+          <w:sz w:val="28"/>
+        </w:rPr>
+        <w:t xml:space="preserve">que se agrega de manera automática a cada formulario del Proyecto. Esta funcionalidad la obtuvimos al momento que importamos el </w:t>
+      </w:r>
       <w:r>
         <w:rPr>
           <w:noProof/>
-          <w:sz w:val="28"/>
           <w:lang w:eastAsia="es-419"/>
         </w:rPr>
         <w:drawing>
-          <wp:inline distT="0" distB="0" distL="0" distR="0" wp14:anchorId="60B7B548" wp14:editId="43C3A8C8">
-            <wp:extent cx="1781175" cy="399856"/>
-            <wp:effectExtent l="0" t="0" r="0" b="635"/>
-            <wp:docPr id="9" name="Picture 9"/>
+          <wp:inline distT="0" distB="0" distL="0" distR="0" wp14:anchorId="45A54C41" wp14:editId="716B3D6A">
+            <wp:extent cx="3771900" cy="240100"/>
+            <wp:effectExtent l="0" t="0" r="0" b="7620"/>
+            <wp:docPr id="6" name="Picture 6"/>
+            <wp:cNvGraphicFramePr>
+              <a:graphicFrameLocks xmlns:a="http://schemas.openxmlformats.org/drawingml/2006/main" noChangeAspect="1"/>
+            </wp:cNvGraphicFramePr>
+            <a:graphic xmlns:a="http://schemas.openxmlformats.org/drawingml/2006/main">
+              <a:graphicData uri="http://schemas.openxmlformats.org/drawingml/2006/picture">
+                <pic:pic xmlns:pic="http://schemas.openxmlformats.org/drawingml/2006/picture">
+                  <pic:nvPicPr>
+                    <pic:cNvPr id="1" name=""/>
+                    <pic:cNvPicPr/>
+                  </pic:nvPicPr>
+                  <pic:blipFill>
+                    <a:blip r:embed="rId10"/>
+                    <a:stretch>
+                      <a:fillRect/>
+                    </a:stretch>
+                  </pic:blipFill>
+                  <pic:spPr>
+                    <a:xfrm>
+                      <a:off x="0" y="0"/>
+                      <a:ext cx="4095929" cy="260726"/>
+                    </a:xfrm>
+                    <a:prstGeom prst="rect">
+                      <a:avLst/>
+                    </a:prstGeom>
+                  </pic:spPr>
+                </pic:pic>
+              </a:graphicData>
+            </a:graphic>
+          </wp:inline>
+        </w:drawing>
+      </w:r>
+      <w:r>
+        <w:rPr>
+          <w:sz w:val="28"/>
+        </w:rPr>
+        <w:t xml:space="preserve"> en el proyecto.</w:t>
+      </w:r>
+    </w:p>
+    <w:p>
+      <w:pPr>
+        <w:rPr>
+          <w:sz w:val="28"/>
+        </w:rPr>
+      </w:pPr>
+      <w:r>
+        <w:rPr>
+          <w:sz w:val="28"/>
+        </w:rPr>
+        <w:t xml:space="preserve">Vamos a ver también </w:t>
+      </w:r>
+      <w:r>
+        <w:rPr>
+          <w:b/>
+          <w:sz w:val="28"/>
+        </w:rPr>
+        <w:t>NgModel</w:t>
+      </w:r>
+      <w:r>
+        <w:rPr>
+          <w:sz w:val="28"/>
+        </w:rPr>
+        <w:t>, esto se usa en los campos del formulario y ayuda a construir nuestro modelo, el objeto utilizado para mantener nuestros datos.</w:t>
+      </w:r>
+    </w:p>
+    <w:p>
+      <w:pPr>
+        <w:jc w:val="center"/>
+        <w:rPr>
+          <w:sz w:val="28"/>
+        </w:rPr>
+      </w:pPr>
+      <w:r>
+        <w:rPr>
+          <w:noProof/>
+          <w:lang w:eastAsia="es-419"/>
+        </w:rPr>
+        <w:drawing>
+          <wp:inline distT="0" distB="0" distL="0" distR="0" wp14:anchorId="42E34A85" wp14:editId="55CDD261">
+            <wp:extent cx="4448175" cy="1818991"/>
+            <wp:effectExtent l="0" t="0" r="0" b="0"/>
+            <wp:docPr id="8" name="Picture 8"/>
             <wp:cNvGraphicFramePr>
               <a:graphicFrameLocks xmlns:a="http://schemas.openxmlformats.org/drawingml/2006/main" noChangeAspect="1"/>
             </wp:cNvGraphicFramePr>
@@ -945,7 +781,7 @@
                   <pic:spPr>
                     <a:xfrm>
                       <a:off x="0" y="0"/>
-                      <a:ext cx="1829244" cy="410647"/>
+                      <a:ext cx="4468378" cy="1827253"/>
                     </a:xfrm>
                     <a:prstGeom prst="rect">
                       <a:avLst/>
@@ -957,11 +793,33 @@
           </wp:inline>
         </w:drawing>
       </w:r>
-      <w:r>
-        <w:rPr>
-          <w:sz w:val="28"/>
-        </w:rPr>
-        <w:t>.</w:t>
+    </w:p>
+    <w:p>
+      <w:pPr>
+        <w:rPr>
+          <w:b/>
+          <w:sz w:val="28"/>
+        </w:rPr>
+      </w:pPr>
+      <w:r>
+        <w:rPr>
+          <w:b/>
+          <w:sz w:val="28"/>
+        </w:rPr>
+        <w:t>1.- Using NgForm</w:t>
+      </w:r>
+    </w:p>
+    <w:p>
+      <w:pPr>
+        <w:rPr>
+          <w:sz w:val="28"/>
+        </w:rPr>
+      </w:pPr>
+      <w:r>
+        <w:rPr>
+          <w:sz w:val="28"/>
+        </w:rPr>
+        <w:t>Primero debemos crear una variable en el formulario en el archivo HTML…..</w:t>
       </w:r>
     </w:p>
     <w:p>
@@ -971,61 +829,11 @@
           <w:sz w:val="28"/>
         </w:rPr>
       </w:pPr>
-    </w:p>
-    <w:p>
-      <w:pPr>
-        <w:pStyle w:val="NoSpacing"/>
-        <w:rPr>
-          <w:sz w:val="28"/>
-        </w:rPr>
-      </w:pPr>
-      <w:r>
-        <w:rPr>
-          <w:sz w:val="28"/>
-        </w:rPr>
-        <w:t>Ya para ver la data, utilizamos la interpolación y le pasamos la variable:</w:t>
-      </w:r>
-    </w:p>
-    <w:p>
-      <w:pPr>
-        <w:pStyle w:val="NoSpacing"/>
-        <w:rPr>
-          <w:sz w:val="28"/>
-        </w:rPr>
-      </w:pPr>
-      <w:r>
-        <w:rPr>
-          <w:sz w:val="28"/>
-        </w:rPr>
-        <w:t xml:space="preserve">{{ </w:t>
-      </w:r>
-      <w:proofErr w:type="gramStart"/>
-      <w:r>
-        <w:rPr>
-          <w:sz w:val="28"/>
-        </w:rPr>
-        <w:t>form</w:t>
-      </w:r>
-      <w:proofErr w:type="gramEnd"/>
-      <w:r>
-        <w:rPr>
-          <w:sz w:val="28"/>
-        </w:rPr>
-        <w:t xml:space="preserve"> | </w:t>
-      </w:r>
-      <w:proofErr w:type="spellStart"/>
-      <w:r>
-        <w:rPr>
-          <w:sz w:val="28"/>
-        </w:rPr>
-        <w:t>json</w:t>
-      </w:r>
-      <w:proofErr w:type="spellEnd"/>
-      <w:r>
-        <w:rPr>
-          <w:sz w:val="28"/>
-        </w:rPr>
-        <w:t xml:space="preserve"> }}</w:t>
+      <w:r>
+        <w:rPr>
+          <w:sz w:val="28"/>
+        </w:rPr>
+        <w:t xml:space="preserve">Esta es la sintaxis: #form = “ngForm” </w:t>
       </w:r>
       <w:r>
         <w:rPr>
@@ -1034,10 +842,10 @@
           <w:lang w:eastAsia="es-419"/>
         </w:rPr>
         <w:drawing>
-          <wp:inline distT="0" distB="0" distL="0" distR="0" wp14:anchorId="25BD11ED" wp14:editId="2156F197">
-            <wp:extent cx="1514475" cy="419100"/>
-            <wp:effectExtent l="0" t="0" r="9525" b="0"/>
-            <wp:docPr id="10" name="Picture 10"/>
+          <wp:inline distT="0" distB="0" distL="0" distR="0" wp14:anchorId="60B7B548" wp14:editId="43C3A8C8">
+            <wp:extent cx="1781175" cy="399856"/>
+            <wp:effectExtent l="0" t="0" r="0" b="635"/>
+            <wp:docPr id="9" name="Picture 9"/>
             <wp:cNvGraphicFramePr>
               <a:graphicFrameLocks xmlns:a="http://schemas.openxmlformats.org/drawingml/2006/main" noChangeAspect="1"/>
             </wp:cNvGraphicFramePr>
@@ -1057,7 +865,7 @@
                   <pic:spPr>
                     <a:xfrm>
                       <a:off x="0" y="0"/>
-                      <a:ext cx="1514475" cy="419100"/>
+                      <a:ext cx="1829244" cy="410647"/>
                     </a:xfrm>
                     <a:prstGeom prst="rect">
                       <a:avLst/>
@@ -1073,47 +881,55 @@
         <w:rPr>
           <w:sz w:val="28"/>
         </w:rPr>
-        <w:t xml:space="preserve"> …</w:t>
-      </w:r>
-      <w:r>
-        <w:rPr>
-          <w:sz w:val="28"/>
-        </w:rPr>
-        <w:t xml:space="preserve"> La data </w:t>
-      </w:r>
-      <w:r>
-        <w:rPr>
-          <w:sz w:val="28"/>
-        </w:rPr>
-        <w:t xml:space="preserve">la podemos ver como un </w:t>
-      </w:r>
-      <w:proofErr w:type="spellStart"/>
-      <w:r>
-        <w:rPr>
-          <w:sz w:val="28"/>
-        </w:rPr>
-        <w:t>Json</w:t>
-      </w:r>
-      <w:proofErr w:type="spellEnd"/>
+        <w:t>.</w:t>
+      </w:r>
     </w:p>
     <w:p>
       <w:pPr>
         <w:pStyle w:val="NoSpacing"/>
-        <w:jc w:val="center"/>
-        <w:rPr>
-          <w:sz w:val="28"/>
-        </w:rPr>
-      </w:pPr>
+        <w:rPr>
+          <w:sz w:val="28"/>
+        </w:rPr>
+      </w:pPr>
+    </w:p>
+    <w:p>
+      <w:pPr>
+        <w:pStyle w:val="NoSpacing"/>
+        <w:rPr>
+          <w:sz w:val="28"/>
+        </w:rPr>
+      </w:pPr>
+      <w:r>
+        <w:rPr>
+          <w:sz w:val="28"/>
+        </w:rPr>
+        <w:t>Ya para ver la data, utilizamos la interpolación y le pasamos la variable:</w:t>
+      </w:r>
+    </w:p>
+    <w:p>
+      <w:pPr>
+        <w:pStyle w:val="NoSpacing"/>
+        <w:rPr>
+          <w:sz w:val="28"/>
+        </w:rPr>
+      </w:pPr>
+      <w:r>
+        <w:rPr>
+          <w:sz w:val="28"/>
+        </w:rPr>
+        <w:t>{{ form | json }}</w:t>
+      </w:r>
       <w:r>
         <w:rPr>
           <w:noProof/>
+          <w:sz w:val="28"/>
           <w:lang w:eastAsia="es-419"/>
         </w:rPr>
         <w:drawing>
-          <wp:inline distT="0" distB="0" distL="0" distR="0" wp14:anchorId="47754484" wp14:editId="6BE5FCB1">
-            <wp:extent cx="3224431" cy="1819275"/>
-            <wp:effectExtent l="0" t="0" r="0" b="0"/>
-            <wp:docPr id="11" name="Picture 11"/>
+          <wp:inline distT="0" distB="0" distL="0" distR="0" wp14:anchorId="25BD11ED" wp14:editId="2156F197">
+            <wp:extent cx="1514475" cy="419100"/>
+            <wp:effectExtent l="0" t="0" r="9525" b="0"/>
+            <wp:docPr id="10" name="Picture 10"/>
             <wp:cNvGraphicFramePr>
               <a:graphicFrameLocks xmlns:a="http://schemas.openxmlformats.org/drawingml/2006/main" noChangeAspect="1"/>
             </wp:cNvGraphicFramePr>
@@ -1133,7 +949,7 @@
                   <pic:spPr>
                     <a:xfrm>
                       <a:off x="0" y="0"/>
-                      <a:ext cx="3224431" cy="1819275"/>
+                      <a:ext cx="1514475" cy="419100"/>
                     </a:xfrm>
                     <a:prstGeom prst="rect">
                       <a:avLst/>
@@ -1145,99 +961,28 @@
           </wp:inline>
         </w:drawing>
       </w:r>
-    </w:p>
-    <w:p>
-      <w:pPr>
-        <w:rPr>
-          <w:sz w:val="28"/>
-        </w:rPr>
-      </w:pPr>
-      <w:r>
-        <w:rPr>
-          <w:b/>
-          <w:sz w:val="28"/>
-        </w:rPr>
-        <w:lastRenderedPageBreak/>
-        <w:t>2.- NgModel</w:t>
+      <w:r>
+        <w:rPr>
+          <w:sz w:val="28"/>
+        </w:rPr>
+        <w:t xml:space="preserve"> …</w:t>
+      </w:r>
+      <w:r>
+        <w:rPr>
+          <w:sz w:val="28"/>
+        </w:rPr>
+        <w:t xml:space="preserve"> La data </w:t>
+      </w:r>
+      <w:r>
+        <w:rPr>
+          <w:sz w:val="28"/>
+        </w:rPr>
+        <w:t>la podemos ver como un Json</w:t>
       </w:r>
     </w:p>
     <w:p>
       <w:pPr>
         <w:pStyle w:val="NoSpacing"/>
-        <w:rPr>
-          <w:sz w:val="28"/>
-        </w:rPr>
-      </w:pPr>
-      <w:r>
-        <w:rPr>
-          <w:sz w:val="28"/>
-        </w:rPr>
-        <w:t xml:space="preserve">Al crear un formulario, la directiva </w:t>
-      </w:r>
-      <w:r>
-        <w:rPr>
-          <w:b/>
-          <w:sz w:val="28"/>
-        </w:rPr>
-        <w:t>NgModel</w:t>
-      </w:r>
-      <w:r>
-        <w:rPr>
-          <w:sz w:val="28"/>
-        </w:rPr>
-        <w:t xml:space="preserve"> se debe de colocar en cada campo que queremos que Angular Conozca. </w:t>
-      </w:r>
-    </w:p>
-    <w:p>
-      <w:pPr>
-        <w:pStyle w:val="NoSpacing"/>
-        <w:rPr>
-          <w:sz w:val="28"/>
-        </w:rPr>
-      </w:pPr>
-    </w:p>
-    <w:p>
-      <w:pPr>
-        <w:rPr>
-          <w:sz w:val="28"/>
-        </w:rPr>
-      </w:pPr>
-      <w:r>
-        <w:rPr>
-          <w:b/>
-          <w:sz w:val="28"/>
-        </w:rPr>
-        <w:t>3.- Creating a Data Model</w:t>
-      </w:r>
-    </w:p>
-    <w:p>
-      <w:pPr>
-        <w:rPr>
-          <w:sz w:val="28"/>
-        </w:rPr>
-      </w:pPr>
-      <w:r>
-        <w:rPr>
-          <w:sz w:val="28"/>
-        </w:rPr>
-        <w:t xml:space="preserve">Se procedió a crear una carpeta llamada DATA… Dentro de la misma creamos un archivo llamado </w:t>
-      </w:r>
-      <w:r>
-        <w:rPr>
-          <w:b/>
-          <w:sz w:val="28"/>
-        </w:rPr>
-        <w:t>user-settings.ts</w:t>
-      </w:r>
-      <w:r>
-        <w:rPr>
-          <w:sz w:val="28"/>
-        </w:rPr>
-        <w:t xml:space="preserve"> y en el mismo creamos una interfaz para utilizarla de Nuestro Modelo de Datos.</w:t>
-      </w:r>
-    </w:p>
-    <w:p>
-      <w:pPr>
         <w:jc w:val="center"/>
         <w:rPr>
           <w:sz w:val="28"/>
@@ -1249,10 +994,10 @@
           <w:lang w:eastAsia="es-419"/>
         </w:rPr>
         <w:drawing>
-          <wp:inline distT="0" distB="0" distL="0" distR="0" wp14:anchorId="53489B86" wp14:editId="7425F9D8">
-            <wp:extent cx="3705225" cy="2381250"/>
-            <wp:effectExtent l="0" t="0" r="9525" b="0"/>
-            <wp:docPr id="12" name="Picture 12"/>
+          <wp:inline distT="0" distB="0" distL="0" distR="0" wp14:anchorId="47754484" wp14:editId="6BE5FCB1">
+            <wp:extent cx="3224431" cy="1819275"/>
+            <wp:effectExtent l="0" t="0" r="0" b="0"/>
+            <wp:docPr id="11" name="Picture 11"/>
             <wp:cNvGraphicFramePr>
               <a:graphicFrameLocks xmlns:a="http://schemas.openxmlformats.org/drawingml/2006/main" noChangeAspect="1"/>
             </wp:cNvGraphicFramePr>
@@ -1272,7 +1017,7 @@
                   <pic:spPr>
                     <a:xfrm>
                       <a:off x="0" y="0"/>
-                      <a:ext cx="3705225" cy="2381250"/>
+                      <a:ext cx="3224431" cy="1819275"/>
                     </a:xfrm>
                     <a:prstGeom prst="rect">
                       <a:avLst/>
@@ -1293,9 +1038,86 @@
       </w:pPr>
       <w:r>
         <w:rPr>
-          <w:sz w:val="28"/>
-        </w:rPr>
-        <w:t>Ya más adelante utilizamos esa interfaz en el componente del usuario y pasamos nuestra data:</w:t>
+          <w:b/>
+          <w:sz w:val="28"/>
+        </w:rPr>
+        <w:lastRenderedPageBreak/>
+        <w:t>2.- NgModel</w:t>
+      </w:r>
+    </w:p>
+    <w:p>
+      <w:pPr>
+        <w:pStyle w:val="NoSpacing"/>
+        <w:rPr>
+          <w:sz w:val="28"/>
+        </w:rPr>
+      </w:pPr>
+      <w:r>
+        <w:rPr>
+          <w:sz w:val="28"/>
+        </w:rPr>
+        <w:t xml:space="preserve">Al crear un formulario, la directiva </w:t>
+      </w:r>
+      <w:r>
+        <w:rPr>
+          <w:b/>
+          <w:sz w:val="28"/>
+        </w:rPr>
+        <w:t>NgModel</w:t>
+      </w:r>
+      <w:r>
+        <w:rPr>
+          <w:sz w:val="28"/>
+        </w:rPr>
+        <w:t xml:space="preserve"> se debe de colocar en cada campo que queremos que Angular Conozca. </w:t>
+      </w:r>
+    </w:p>
+    <w:p>
+      <w:pPr>
+        <w:pStyle w:val="NoSpacing"/>
+        <w:rPr>
+          <w:sz w:val="28"/>
+        </w:rPr>
+      </w:pPr>
+    </w:p>
+    <w:p>
+      <w:pPr>
+        <w:rPr>
+          <w:sz w:val="28"/>
+        </w:rPr>
+      </w:pPr>
+      <w:r>
+        <w:rPr>
+          <w:b/>
+          <w:sz w:val="28"/>
+        </w:rPr>
+        <w:t>3.- Creating a Data Model</w:t>
+      </w:r>
+    </w:p>
+    <w:p>
+      <w:pPr>
+        <w:rPr>
+          <w:sz w:val="28"/>
+        </w:rPr>
+      </w:pPr>
+      <w:r>
+        <w:rPr>
+          <w:sz w:val="28"/>
+        </w:rPr>
+        <w:t xml:space="preserve">Se procedió a crear una carpeta llamada DATA… Dentro de la misma creamos un archivo llamado </w:t>
+      </w:r>
+      <w:r>
+        <w:rPr>
+          <w:b/>
+          <w:sz w:val="28"/>
+        </w:rPr>
+        <w:t>user-settings.ts</w:t>
+      </w:r>
+      <w:r>
+        <w:rPr>
+          <w:sz w:val="28"/>
+        </w:rPr>
+        <w:t xml:space="preserve"> y en el mismo creamos una interfaz para utilizarla de Nuestro Modelo de Datos.</w:t>
       </w:r>
     </w:p>
     <w:p>
@@ -1311,10 +1133,10 @@
           <w:lang w:eastAsia="es-419"/>
         </w:rPr>
         <w:drawing>
-          <wp:inline distT="0" distB="0" distL="0" distR="0" wp14:anchorId="3E9AA339" wp14:editId="0DD657A8">
-            <wp:extent cx="4002365" cy="2209800"/>
-            <wp:effectExtent l="0" t="0" r="0" b="0"/>
-            <wp:docPr id="13" name="Picture 13"/>
+          <wp:inline distT="0" distB="0" distL="0" distR="0" wp14:anchorId="53489B86" wp14:editId="7425F9D8">
+            <wp:extent cx="3705225" cy="2381250"/>
+            <wp:effectExtent l="0" t="0" r="9525" b="0"/>
+            <wp:docPr id="12" name="Picture 12"/>
             <wp:cNvGraphicFramePr>
               <a:graphicFrameLocks xmlns:a="http://schemas.openxmlformats.org/drawingml/2006/main" noChangeAspect="1"/>
             </wp:cNvGraphicFramePr>
@@ -1334,7 +1156,7 @@
                   <pic:spPr>
                     <a:xfrm>
                       <a:off x="0" y="0"/>
-                      <a:ext cx="4008401" cy="2213133"/>
+                      <a:ext cx="3705225" cy="2381250"/>
                     </a:xfrm>
                     <a:prstGeom prst="rect">
                       <a:avLst/>
@@ -1355,58 +1177,28 @@
       </w:pPr>
       <w:r>
         <w:rPr>
-          <w:b/>
-          <w:sz w:val="28"/>
-        </w:rPr>
-        <w:t>4</w:t>
-      </w:r>
-      <w:r>
-        <w:rPr>
-          <w:b/>
-          <w:sz w:val="28"/>
-        </w:rPr>
-        <w:t xml:space="preserve">.- </w:t>
-      </w:r>
-      <w:proofErr w:type="spellStart"/>
-      <w:r>
-        <w:rPr>
-          <w:b/>
-          <w:sz w:val="28"/>
-        </w:rPr>
-        <w:t>Two-way</w:t>
-      </w:r>
-      <w:proofErr w:type="spellEnd"/>
-      <w:r>
-        <w:rPr>
-          <w:b/>
-          <w:sz w:val="28"/>
-        </w:rPr>
-        <w:t xml:space="preserve"> Data Binding</w:t>
-      </w:r>
-    </w:p>
-    <w:p>
-      <w:pPr>
-        <w:jc w:val="both"/>
-        <w:rPr>
-          <w:sz w:val="28"/>
-        </w:rPr>
-      </w:pPr>
-      <w:r>
-        <w:rPr>
-          <w:sz w:val="28"/>
-        </w:rPr>
-        <w:t xml:space="preserve">Para establecer un enlace de dos vías, solo debemos de pasar al formulario en nuestro archivo HTML y en la directiva NgModel, la colocamos entre paréntesis y corchetes </w:t>
-      </w:r>
+          <w:sz w:val="28"/>
+        </w:rPr>
+        <w:t>Ya más adelante utilizamos esa interfaz en el componente del usuario y pasamos nuestra data:</w:t>
+      </w:r>
+    </w:p>
+    <w:p>
+      <w:pPr>
+        <w:jc w:val="center"/>
+        <w:rPr>
+          <w:sz w:val="28"/>
+        </w:rPr>
+      </w:pPr>
       <w:r>
         <w:rPr>
           <w:noProof/>
           <w:lang w:eastAsia="es-419"/>
         </w:rPr>
         <w:drawing>
-          <wp:inline distT="0" distB="0" distL="0" distR="0" wp14:anchorId="7CC66208" wp14:editId="4668D6E4">
-            <wp:extent cx="998855" cy="247650"/>
+          <wp:inline distT="0" distB="0" distL="0" distR="0" wp14:anchorId="3E9AA339" wp14:editId="0DD657A8">
+            <wp:extent cx="4002365" cy="2209800"/>
             <wp:effectExtent l="0" t="0" r="0" b="0"/>
-            <wp:docPr id="14" name="Picture 14"/>
+            <wp:docPr id="13" name="Picture 13"/>
             <wp:cNvGraphicFramePr>
               <a:graphicFrameLocks xmlns:a="http://schemas.openxmlformats.org/drawingml/2006/main" noChangeAspect="1"/>
             </wp:cNvGraphicFramePr>
@@ -1426,7 +1218,7 @@
                   <pic:spPr>
                     <a:xfrm>
                       <a:off x="0" y="0"/>
-                      <a:ext cx="1001188" cy="248228"/>
+                      <a:ext cx="4008401" cy="2213133"/>
                     </a:xfrm>
                     <a:prstGeom prst="rect">
                       <a:avLst/>
@@ -1438,26 +1230,33 @@
           </wp:inline>
         </w:drawing>
       </w:r>
-      <w:r>
-        <w:rPr>
-          <w:sz w:val="28"/>
-        </w:rPr>
-        <w:t xml:space="preserve">  a esta sintaxis se le conoce como la sintaxis del Banano, luego de esto  la vinculamos a nuestra fuente de datos, en este caso es </w:t>
-      </w:r>
-      <w:proofErr w:type="spellStart"/>
-      <w:r>
-        <w:rPr>
-          <w:sz w:val="28"/>
-        </w:rPr>
-        <w:lastRenderedPageBreak/>
-        <w:t>UserSettings.Name</w:t>
-      </w:r>
-      <w:proofErr w:type="spellEnd"/>
-      <w:r>
-        <w:rPr>
-          <w:sz w:val="28"/>
-        </w:rPr>
-        <w:t xml:space="preserve"> o nombre de la propiedad correspondiente</w:t>
+    </w:p>
+    <w:p>
+      <w:pPr>
+        <w:rPr>
+          <w:sz w:val="28"/>
+        </w:rPr>
+      </w:pPr>
+      <w:r>
+        <w:rPr>
+          <w:b/>
+          <w:sz w:val="28"/>
+        </w:rPr>
+        <w:t>4.- Two-way Data Binding</w:t>
+      </w:r>
+    </w:p>
+    <w:p>
+      <w:pPr>
+        <w:jc w:val="both"/>
+        <w:rPr>
+          <w:sz w:val="28"/>
+        </w:rPr>
+      </w:pPr>
+      <w:r>
+        <w:rPr>
+          <w:sz w:val="28"/>
+        </w:rPr>
+        <w:t xml:space="preserve">Para establecer un enlace de dos vías, solo debemos de pasar al formulario en nuestro archivo HTML y en la directiva NgModel, la colocamos entre paréntesis y corchetes </w:t>
       </w:r>
       <w:r>
         <w:rPr>
@@ -1465,10 +1264,10 @@
           <w:lang w:eastAsia="es-419"/>
         </w:rPr>
         <w:drawing>
-          <wp:inline distT="0" distB="0" distL="0" distR="0" wp14:anchorId="7EAEAAAB" wp14:editId="6C96E23A">
-            <wp:extent cx="3276600" cy="245254"/>
-            <wp:effectExtent l="0" t="0" r="0" b="2540"/>
-            <wp:docPr id="15" name="Picture 15"/>
+          <wp:inline distT="0" distB="0" distL="0" distR="0" wp14:anchorId="7CC66208" wp14:editId="4668D6E4">
+            <wp:extent cx="998855" cy="247650"/>
+            <wp:effectExtent l="0" t="0" r="0" b="0"/>
+            <wp:docPr id="14" name="Picture 14"/>
             <wp:cNvGraphicFramePr>
               <a:graphicFrameLocks xmlns:a="http://schemas.openxmlformats.org/drawingml/2006/main" noChangeAspect="1"/>
             </wp:cNvGraphicFramePr>
@@ -1488,7 +1287,7 @@
                   <pic:spPr>
                     <a:xfrm>
                       <a:off x="0" y="0"/>
-                      <a:ext cx="3307680" cy="247580"/>
+                      <a:ext cx="1001188" cy="248228"/>
                     </a:xfrm>
                     <a:prstGeom prst="rect">
                       <a:avLst/>
@@ -1500,79 +1299,29 @@
           </wp:inline>
         </w:drawing>
       </w:r>
-    </w:p>
-    <w:p>
-      <w:pPr>
-        <w:rPr>
-          <w:sz w:val="28"/>
-        </w:rPr>
-      </w:pPr>
-    </w:p>
-    <w:p>
-      <w:pPr>
-        <w:rPr>
-          <w:sz w:val="28"/>
-        </w:rPr>
-      </w:pPr>
-      <w:r>
-        <w:rPr>
-          <w:b/>
-          <w:sz w:val="28"/>
-        </w:rPr>
-        <w:t>5</w:t>
-      </w:r>
-      <w:r>
-        <w:rPr>
-          <w:b/>
-          <w:sz w:val="28"/>
-        </w:rPr>
-        <w:t xml:space="preserve">.- </w:t>
-      </w:r>
-      <w:r>
-        <w:rPr>
-          <w:b/>
-          <w:sz w:val="28"/>
-        </w:rPr>
-        <w:t>Copying Form Data</w:t>
-      </w:r>
-    </w:p>
-    <w:p>
-      <w:pPr>
-        <w:jc w:val="both"/>
-        <w:rPr>
-          <w:sz w:val="28"/>
-        </w:rPr>
-      </w:pPr>
-      <w:r>
-        <w:rPr>
-          <w:sz w:val="28"/>
-        </w:rPr>
-        <w:t>Hay que tener en cuenta este escenario cuando vamos a trabajar con Formularios en Angular, ¿Qué sucede si un usuario comienza a llenar un formulario y luego presiona le botón Cancelar o el botón Atrás?</w:t>
-      </w:r>
-      <w:r>
-        <w:rPr>
-          <w:sz w:val="28"/>
-        </w:rPr>
-        <w:t xml:space="preserve"> Deseamos que los cambios que hicieron se cancelen. Entonces, una manera rápida de hacerlo es asegurarnos que el usuario siempre este trabajando con una copia de los datos del formulario original. Y esto se consigue con esta manera sencilla:</w:t>
-      </w:r>
-    </w:p>
-    <w:p>
-      <w:pPr>
-        <w:jc w:val="center"/>
-        <w:rPr>
-          <w:sz w:val="28"/>
-        </w:rPr>
-      </w:pPr>
+      <w:r>
+        <w:rPr>
+          <w:sz w:val="28"/>
+        </w:rPr>
+        <w:t xml:space="preserve">  a esta sintaxis se le conoce como la sintaxis del Banano, luego de esto  la vinculamos a nuestra fuente de datos, en este caso es </w:t>
+      </w:r>
+      <w:r>
+        <w:rPr>
+          <w:sz w:val="28"/>
+        </w:rPr>
+        <w:lastRenderedPageBreak/>
+        <w:t>UserSettings.Name o nombre de la propiedad correspondiente</w:t>
+      </w:r>
       <w:r>
         <w:rPr>
           <w:noProof/>
           <w:lang w:eastAsia="es-419"/>
         </w:rPr>
         <w:drawing>
-          <wp:inline distT="0" distB="0" distL="0" distR="0" wp14:anchorId="28865873" wp14:editId="1210F5B0">
-            <wp:extent cx="4991100" cy="2076450"/>
-            <wp:effectExtent l="0" t="0" r="0" b="0"/>
-            <wp:docPr id="16" name="Picture 16"/>
+          <wp:inline distT="0" distB="0" distL="0" distR="0" wp14:anchorId="7EAEAAAB" wp14:editId="6C96E23A">
+            <wp:extent cx="3276600" cy="245254"/>
+            <wp:effectExtent l="0" t="0" r="0" b="2540"/>
+            <wp:docPr id="15" name="Picture 15"/>
             <wp:cNvGraphicFramePr>
               <a:graphicFrameLocks xmlns:a="http://schemas.openxmlformats.org/drawingml/2006/main" noChangeAspect="1"/>
             </wp:cNvGraphicFramePr>
@@ -1592,6 +1341,96 @@
                   <pic:spPr>
                     <a:xfrm>
                       <a:off x="0" y="0"/>
+                      <a:ext cx="3307680" cy="247580"/>
+                    </a:xfrm>
+                    <a:prstGeom prst="rect">
+                      <a:avLst/>
+                    </a:prstGeom>
+                  </pic:spPr>
+                </pic:pic>
+              </a:graphicData>
+            </a:graphic>
+          </wp:inline>
+        </w:drawing>
+      </w:r>
+    </w:p>
+    <w:p>
+      <w:pPr>
+        <w:rPr>
+          <w:sz w:val="28"/>
+        </w:rPr>
+      </w:pPr>
+    </w:p>
+    <w:p>
+      <w:pPr>
+        <w:rPr>
+          <w:sz w:val="28"/>
+        </w:rPr>
+      </w:pPr>
+      <w:r>
+        <w:rPr>
+          <w:b/>
+          <w:sz w:val="28"/>
+        </w:rPr>
+        <w:t>5.- Copying Form Data</w:t>
+      </w:r>
+    </w:p>
+    <w:p>
+      <w:pPr>
+        <w:jc w:val="both"/>
+        <w:rPr>
+          <w:sz w:val="28"/>
+        </w:rPr>
+      </w:pPr>
+      <w:r>
+        <w:rPr>
+          <w:sz w:val="28"/>
+        </w:rPr>
+        <w:t>Hay que tener en cuenta este escenario cuando vamos a trabajar con Formularios en Angular, ¿Qué sucede si un usuario comienza a llenar un formulario y luego presiona le botón Cancelar o el botón Atrás?</w:t>
+      </w:r>
+      <w:r>
+        <w:rPr>
+          <w:sz w:val="28"/>
+        </w:rPr>
+        <w:t xml:space="preserve"> Deseamos que los cambios que hicieron se cancelen. Entonces, una manera rápida de hacerlo es asegurarnos que el usuario siempre este trabajando con una copia de los datos del formulario original. Y esto se consigue con esta manera sencilla:</w:t>
+      </w:r>
+    </w:p>
+    <w:p>
+      <w:pPr>
+        <w:jc w:val="center"/>
+        <w:rPr>
+          <w:sz w:val="28"/>
+        </w:rPr>
+      </w:pPr>
+      <w:r>
+        <w:rPr>
+          <w:noProof/>
+          <w:lang w:eastAsia="es-419"/>
+        </w:rPr>
+        <w:drawing>
+          <wp:inline distT="0" distB="0" distL="0" distR="0" wp14:anchorId="28865873" wp14:editId="1210F5B0">
+            <wp:extent cx="4991100" cy="2076450"/>
+            <wp:effectExtent l="0" t="0" r="0" b="0"/>
+            <wp:docPr id="16" name="Picture 16"/>
+            <wp:cNvGraphicFramePr>
+              <a:graphicFrameLocks xmlns:a="http://schemas.openxmlformats.org/drawingml/2006/main" noChangeAspect="1"/>
+            </wp:cNvGraphicFramePr>
+            <a:graphic xmlns:a="http://schemas.openxmlformats.org/drawingml/2006/main">
+              <a:graphicData uri="http://schemas.openxmlformats.org/drawingml/2006/picture">
+                <pic:pic xmlns:pic="http://schemas.openxmlformats.org/drawingml/2006/picture">
+                  <pic:nvPicPr>
+                    <pic:cNvPr id="1" name=""/>
+                    <pic:cNvPicPr/>
+                  </pic:nvPicPr>
+                  <pic:blipFill>
+                    <a:blip r:embed="rId20"/>
+                    <a:stretch>
+                      <a:fillRect/>
+                    </a:stretch>
+                  </pic:blipFill>
+                  <pic:spPr>
+                    <a:xfrm>
+                      <a:off x="0" y="0"/>
                       <a:ext cx="4991100" cy="2076450"/>
                     </a:xfrm>
                     <a:prstGeom prst="rect">
@@ -1687,9 +1526,606 @@
     </w:p>
     <w:p>
       <w:pPr>
+        <w:rPr>
+          <w:sz w:val="28"/>
+        </w:rPr>
+      </w:pPr>
+      <w:r>
+        <w:rPr>
+          <w:b/>
+          <w:sz w:val="36"/>
+        </w:rPr>
+        <w:t>Module 5 – Form Validation</w:t>
+      </w:r>
+    </w:p>
+    <w:p>
+      <w:pPr>
         <w:jc w:val="both"/>
         <w:rPr>
           <w:sz w:val="28"/>
+        </w:rPr>
+      </w:pPr>
+      <w:r>
+        <w:rPr>
+          <w:sz w:val="28"/>
+        </w:rPr>
+        <w:t>Este módulo trata de las validaciones de los formularios. Entre otros puntos:</w:t>
+      </w:r>
+    </w:p>
+    <w:p>
+      <w:pPr>
+        <w:jc w:val="center"/>
+        <w:rPr>
+          <w:sz w:val="28"/>
+        </w:rPr>
+      </w:pPr>
+      <w:r>
+        <w:rPr>
+          <w:noProof/>
+          <w:lang w:eastAsia="es-419"/>
+        </w:rPr>
+        <w:drawing>
+          <wp:inline distT="0" distB="0" distL="0" distR="0" wp14:anchorId="302088CF" wp14:editId="6D35B028">
+            <wp:extent cx="4630522" cy="1843281"/>
+            <wp:effectExtent l="0" t="0" r="0" b="5080"/>
+            <wp:docPr id="17" name="Picture 17"/>
+            <wp:cNvGraphicFramePr>
+              <a:graphicFrameLocks xmlns:a="http://schemas.openxmlformats.org/drawingml/2006/main" noChangeAspect="1"/>
+            </wp:cNvGraphicFramePr>
+            <a:graphic xmlns:a="http://schemas.openxmlformats.org/drawingml/2006/main">
+              <a:graphicData uri="http://schemas.openxmlformats.org/drawingml/2006/picture">
+                <pic:pic xmlns:pic="http://schemas.openxmlformats.org/drawingml/2006/picture">
+                  <pic:nvPicPr>
+                    <pic:cNvPr id="1" name=""/>
+                    <pic:cNvPicPr/>
+                  </pic:nvPicPr>
+                  <pic:blipFill>
+                    <a:blip r:embed="rId21"/>
+                    <a:stretch>
+                      <a:fillRect/>
+                    </a:stretch>
+                  </pic:blipFill>
+                  <pic:spPr>
+                    <a:xfrm>
+                      <a:off x="0" y="0"/>
+                      <a:ext cx="4673677" cy="1860460"/>
+                    </a:xfrm>
+                    <a:prstGeom prst="rect">
+                      <a:avLst/>
+                    </a:prstGeom>
+                  </pic:spPr>
+                </pic:pic>
+              </a:graphicData>
+            </a:graphic>
+          </wp:inline>
+        </w:drawing>
+      </w:r>
+    </w:p>
+    <w:p>
+      <w:pPr>
+        <w:rPr>
+          <w:b/>
+          <w:sz w:val="28"/>
+        </w:rPr>
+      </w:pPr>
+      <w:r>
+        <w:rPr>
+          <w:b/>
+          <w:sz w:val="28"/>
+        </w:rPr>
+        <w:lastRenderedPageBreak/>
+        <w:t>1.- HTML5 Field Validation</w:t>
+      </w:r>
+    </w:p>
+    <w:p>
+      <w:pPr>
+        <w:rPr>
+          <w:sz w:val="28"/>
+        </w:rPr>
+      </w:pPr>
+      <w:r>
+        <w:rPr>
+          <w:sz w:val="28"/>
+        </w:rPr>
+        <w:t xml:space="preserve">En HTML5 las validaciones se realizan principalmente con atributos en cada campo. </w:t>
+      </w:r>
+    </w:p>
+    <w:p>
+      <w:pPr>
+        <w:jc w:val="center"/>
+        <w:rPr>
+          <w:sz w:val="28"/>
+        </w:rPr>
+      </w:pPr>
+      <w:r>
+        <w:rPr>
+          <w:noProof/>
+          <w:lang w:eastAsia="es-419"/>
+        </w:rPr>
+        <w:drawing>
+          <wp:inline distT="0" distB="0" distL="0" distR="0" wp14:anchorId="14236E51" wp14:editId="0F881971">
+            <wp:extent cx="2450592" cy="1710202"/>
+            <wp:effectExtent l="0" t="0" r="6985" b="4445"/>
+            <wp:docPr id="18" name="Picture 18"/>
+            <wp:cNvGraphicFramePr>
+              <a:graphicFrameLocks xmlns:a="http://schemas.openxmlformats.org/drawingml/2006/main" noChangeAspect="1"/>
+            </wp:cNvGraphicFramePr>
+            <a:graphic xmlns:a="http://schemas.openxmlformats.org/drawingml/2006/main">
+              <a:graphicData uri="http://schemas.openxmlformats.org/drawingml/2006/picture">
+                <pic:pic xmlns:pic="http://schemas.openxmlformats.org/drawingml/2006/picture">
+                  <pic:nvPicPr>
+                    <pic:cNvPr id="1" name=""/>
+                    <pic:cNvPicPr/>
+                  </pic:nvPicPr>
+                  <pic:blipFill>
+                    <a:blip r:embed="rId22"/>
+                    <a:stretch>
+                      <a:fillRect/>
+                    </a:stretch>
+                  </pic:blipFill>
+                  <pic:spPr>
+                    <a:xfrm>
+                      <a:off x="0" y="0"/>
+                      <a:ext cx="2466469" cy="1721282"/>
+                    </a:xfrm>
+                    <a:prstGeom prst="rect">
+                      <a:avLst/>
+                    </a:prstGeom>
+                  </pic:spPr>
+                </pic:pic>
+              </a:graphicData>
+            </a:graphic>
+          </wp:inline>
+        </w:drawing>
+      </w:r>
+    </w:p>
+    <w:p>
+      <w:pPr>
+        <w:rPr>
+          <w:sz w:val="28"/>
+        </w:rPr>
+      </w:pPr>
+      <w:r>
+        <w:rPr>
+          <w:sz w:val="28"/>
+        </w:rPr>
+        <w:t>Estos son algunos de los atributos utilizados en HTML5.</w:t>
+      </w:r>
+    </w:p>
+    <w:p>
+      <w:pPr>
+        <w:rPr>
+          <w:sz w:val="28"/>
+        </w:rPr>
+      </w:pPr>
+      <w:r>
+        <w:rPr>
+          <w:sz w:val="28"/>
+        </w:rPr>
+        <w:t>En la etiqueta de Form en el archivo HTML, debemos de colocar ngNativeValidate:</w:t>
+      </w:r>
+    </w:p>
+    <w:p>
+      <w:pPr>
+        <w:rPr>
+          <w:sz w:val="28"/>
+        </w:rPr>
+      </w:pPr>
+      <w:r>
+        <w:rPr>
+          <w:noProof/>
+          <w:lang w:eastAsia="es-419"/>
+        </w:rPr>
+        <w:drawing>
+          <wp:inline distT="0" distB="0" distL="0" distR="0" wp14:anchorId="37DC044F" wp14:editId="7048A3E1">
+            <wp:extent cx="2809875" cy="171450"/>
+            <wp:effectExtent l="0" t="0" r="9525" b="0"/>
+            <wp:docPr id="19" name="Picture 19"/>
+            <wp:cNvGraphicFramePr>
+              <a:graphicFrameLocks xmlns:a="http://schemas.openxmlformats.org/drawingml/2006/main" noChangeAspect="1"/>
+            </wp:cNvGraphicFramePr>
+            <a:graphic xmlns:a="http://schemas.openxmlformats.org/drawingml/2006/main">
+              <a:graphicData uri="http://schemas.openxmlformats.org/drawingml/2006/picture">
+                <pic:pic xmlns:pic="http://schemas.openxmlformats.org/drawingml/2006/picture">
+                  <pic:nvPicPr>
+                    <pic:cNvPr id="1" name=""/>
+                    <pic:cNvPicPr/>
+                  </pic:nvPicPr>
+                  <pic:blipFill>
+                    <a:blip r:embed="rId23"/>
+                    <a:stretch>
+                      <a:fillRect/>
+                    </a:stretch>
+                  </pic:blipFill>
+                  <pic:spPr>
+                    <a:xfrm>
+                      <a:off x="0" y="0"/>
+                      <a:ext cx="2809875" cy="171450"/>
+                    </a:xfrm>
+                    <a:prstGeom prst="rect">
+                      <a:avLst/>
+                    </a:prstGeom>
+                  </pic:spPr>
+                </pic:pic>
+              </a:graphicData>
+            </a:graphic>
+          </wp:inline>
+        </w:drawing>
+      </w:r>
+    </w:p>
+    <w:p>
+      <w:pPr>
+        <w:rPr>
+          <w:sz w:val="28"/>
+        </w:rPr>
+      </w:pPr>
+      <w:r>
+        <w:rPr>
+          <w:sz w:val="28"/>
+        </w:rPr>
+        <w:t>Esto para poder comenzar con las validaciones.</w:t>
+      </w:r>
+    </w:p>
+    <w:p>
+      <w:pPr>
+        <w:rPr>
+          <w:sz w:val="28"/>
+        </w:rPr>
+      </w:pPr>
+      <w:r>
+        <w:rPr>
+          <w:sz w:val="28"/>
+        </w:rPr>
+        <w:t>Ya luego podemos colocar las restricciones en las etiquetas:</w:t>
+      </w:r>
+    </w:p>
+    <w:p>
+      <w:pPr>
+        <w:rPr>
+          <w:sz w:val="28"/>
+        </w:rPr>
+      </w:pPr>
+      <w:r>
+        <w:rPr>
+          <w:noProof/>
+          <w:lang w:eastAsia="es-419"/>
+        </w:rPr>
+        <w:drawing>
+          <wp:inline distT="0" distB="0" distL="0" distR="0" wp14:anchorId="04B70C95" wp14:editId="5B178FA8">
+            <wp:extent cx="5731510" cy="135255"/>
+            <wp:effectExtent l="0" t="0" r="2540" b="0"/>
+            <wp:docPr id="20" name="Picture 20"/>
+            <wp:cNvGraphicFramePr>
+              <a:graphicFrameLocks xmlns:a="http://schemas.openxmlformats.org/drawingml/2006/main" noChangeAspect="1"/>
+            </wp:cNvGraphicFramePr>
+            <a:graphic xmlns:a="http://schemas.openxmlformats.org/drawingml/2006/main">
+              <a:graphicData uri="http://schemas.openxmlformats.org/drawingml/2006/picture">
+                <pic:pic xmlns:pic="http://schemas.openxmlformats.org/drawingml/2006/picture">
+                  <pic:nvPicPr>
+                    <pic:cNvPr id="1" name=""/>
+                    <pic:cNvPicPr/>
+                  </pic:nvPicPr>
+                  <pic:blipFill>
+                    <a:blip r:embed="rId24"/>
+                    <a:stretch>
+                      <a:fillRect/>
+                    </a:stretch>
+                  </pic:blipFill>
+                  <pic:spPr>
+                    <a:xfrm>
+                      <a:off x="0" y="0"/>
+                      <a:ext cx="5731510" cy="135255"/>
+                    </a:xfrm>
+                    <a:prstGeom prst="rect">
+                      <a:avLst/>
+                    </a:prstGeom>
+                  </pic:spPr>
+                </pic:pic>
+              </a:graphicData>
+            </a:graphic>
+          </wp:inline>
+        </w:drawing>
+      </w:r>
+    </w:p>
+    <w:p>
+      <w:pPr>
+        <w:rPr>
+          <w:b/>
+          <w:sz w:val="28"/>
+          <w:lang w:val="en-US"/>
+        </w:rPr>
+      </w:pPr>
+      <w:r>
+        <w:rPr>
+          <w:b/>
+          <w:sz w:val="28"/>
+          <w:lang w:val="en-US"/>
+        </w:rPr>
+        <w:t>2</w:t>
+      </w:r>
+      <w:r>
+        <w:rPr>
+          <w:b/>
+          <w:sz w:val="28"/>
+          <w:lang w:val="en-US"/>
+        </w:rPr>
+        <w:t xml:space="preserve">.- </w:t>
+      </w:r>
+      <w:r>
+        <w:rPr>
+          <w:b/>
+          <w:sz w:val="28"/>
+          <w:lang w:val="en-US"/>
+        </w:rPr>
+        <w:t>CSS Classes for Validation</w:t>
+      </w:r>
+    </w:p>
+    <w:p>
+      <w:pPr>
+        <w:rPr>
+          <w:b/>
+          <w:sz w:val="28"/>
+          <w:lang w:val="en-US"/>
+        </w:rPr>
+      </w:pPr>
+      <w:r>
+        <w:rPr>
+          <w:b/>
+          <w:sz w:val="28"/>
+          <w:lang w:val="en-US"/>
+        </w:rPr>
+        <w:t>3</w:t>
+      </w:r>
+      <w:r>
+        <w:rPr>
+          <w:b/>
+          <w:sz w:val="28"/>
+          <w:lang w:val="en-US"/>
+        </w:rPr>
+        <w:t xml:space="preserve">.- </w:t>
+      </w:r>
+      <w:r>
+        <w:rPr>
+          <w:b/>
+          <w:sz w:val="28"/>
+          <w:lang w:val="en-US"/>
+        </w:rPr>
+        <w:t>NgModel Properties for Validation</w:t>
+      </w:r>
+    </w:p>
+    <w:p>
+      <w:pPr>
+        <w:rPr>
+          <w:b/>
+          <w:sz w:val="28"/>
+          <w:lang w:val="en-US"/>
+        </w:rPr>
+      </w:pPr>
+      <w:r>
+        <w:rPr>
+          <w:b/>
+          <w:sz w:val="28"/>
+          <w:lang w:val="en-US"/>
+        </w:rPr>
+        <w:t>4</w:t>
+      </w:r>
+      <w:r>
+        <w:rPr>
+          <w:b/>
+          <w:sz w:val="28"/>
+          <w:lang w:val="en-US"/>
+        </w:rPr>
+        <w:t xml:space="preserve">.- </w:t>
+      </w:r>
+      <w:r>
+        <w:rPr>
+          <w:b/>
+          <w:sz w:val="28"/>
+          <w:lang w:val="en-US"/>
+        </w:rPr>
+        <w:t>Styling Forms with Validation Errors</w:t>
+      </w:r>
+    </w:p>
+    <w:p>
+      <w:pPr>
+        <w:rPr>
+          <w:b/>
+          <w:sz w:val="28"/>
+        </w:rPr>
+      </w:pPr>
+      <w:r>
+        <w:rPr>
+          <w:b/>
+          <w:sz w:val="28"/>
+        </w:rPr>
+        <w:t>5.- Submitting Forms</w:t>
+      </w:r>
+    </w:p>
+    <w:p>
+      <w:pPr>
+        <w:rPr>
+          <w:sz w:val="28"/>
+        </w:rPr>
+      </w:pPr>
+      <w:r>
+        <w:rPr>
+          <w:sz w:val="28"/>
+        </w:rPr>
+        <w:t>Acá</w:t>
+      </w:r>
+      <w:r>
+        <w:rPr>
+          <w:sz w:val="28"/>
+        </w:rPr>
+        <w:t xml:space="preserve"> simplemente se crea un evento y lo pasamos al form.</w:t>
+      </w:r>
+    </w:p>
+    <w:p>
+      <w:pPr>
+        <w:rPr>
+          <w:sz w:val="28"/>
+        </w:rPr>
+      </w:pPr>
+      <w:r>
+        <w:rPr>
+          <w:noProof/>
+          <w:lang w:eastAsia="es-419"/>
+        </w:rPr>
+        <w:lastRenderedPageBreak/>
+        <w:drawing>
+          <wp:inline distT="0" distB="0" distL="0" distR="0" wp14:anchorId="56D9165B" wp14:editId="2ADDB82D">
+            <wp:extent cx="5731510" cy="2758440"/>
+            <wp:effectExtent l="0" t="0" r="2540" b="3810"/>
+            <wp:docPr id="21" name="Picture 21"/>
+            <wp:cNvGraphicFramePr>
+              <a:graphicFrameLocks xmlns:a="http://schemas.openxmlformats.org/drawingml/2006/main" noChangeAspect="1"/>
+            </wp:cNvGraphicFramePr>
+            <a:graphic xmlns:a="http://schemas.openxmlformats.org/drawingml/2006/main">
+              <a:graphicData uri="http://schemas.openxmlformats.org/drawingml/2006/picture">
+                <pic:pic xmlns:pic="http://schemas.openxmlformats.org/drawingml/2006/picture">
+                  <pic:nvPicPr>
+                    <pic:cNvPr id="1" name=""/>
+                    <pic:cNvPicPr/>
+                  </pic:nvPicPr>
+                  <pic:blipFill>
+                    <a:blip r:embed="rId25"/>
+                    <a:stretch>
+                      <a:fillRect/>
+                    </a:stretch>
+                  </pic:blipFill>
+                  <pic:spPr>
+                    <a:xfrm>
+                      <a:off x="0" y="0"/>
+                      <a:ext cx="5731510" cy="2758440"/>
+                    </a:xfrm>
+                    <a:prstGeom prst="rect">
+                      <a:avLst/>
+                    </a:prstGeom>
+                  </pic:spPr>
+                </pic:pic>
+              </a:graphicData>
+            </a:graphic>
+          </wp:inline>
+        </w:drawing>
+      </w:r>
+    </w:p>
+    <w:p>
+      <w:pPr>
+        <w:rPr>
+          <w:sz w:val="28"/>
+        </w:rPr>
+      </w:pPr>
+      <w:r>
+        <w:rPr>
+          <w:noProof/>
+          <w:lang w:eastAsia="es-419"/>
+        </w:rPr>
+        <w:drawing>
+          <wp:inline distT="0" distB="0" distL="0" distR="0" wp14:anchorId="4394800B" wp14:editId="4008277B">
+            <wp:extent cx="5731510" cy="2358390"/>
+            <wp:effectExtent l="0" t="0" r="2540" b="3810"/>
+            <wp:docPr id="22" name="Picture 22"/>
+            <wp:cNvGraphicFramePr>
+              <a:graphicFrameLocks xmlns:a="http://schemas.openxmlformats.org/drawingml/2006/main" noChangeAspect="1"/>
+            </wp:cNvGraphicFramePr>
+            <a:graphic xmlns:a="http://schemas.openxmlformats.org/drawingml/2006/main">
+              <a:graphicData uri="http://schemas.openxmlformats.org/drawingml/2006/picture">
+                <pic:pic xmlns:pic="http://schemas.openxmlformats.org/drawingml/2006/picture">
+                  <pic:nvPicPr>
+                    <pic:cNvPr id="1" name=""/>
+                    <pic:cNvPicPr/>
+                  </pic:nvPicPr>
+                  <pic:blipFill>
+                    <a:blip r:embed="rId26"/>
+                    <a:stretch>
+                      <a:fillRect/>
+                    </a:stretch>
+                  </pic:blipFill>
+                  <pic:spPr>
+                    <a:xfrm>
+                      <a:off x="0" y="0"/>
+                      <a:ext cx="5731510" cy="2358390"/>
+                    </a:xfrm>
+                    <a:prstGeom prst="rect">
+                      <a:avLst/>
+                    </a:prstGeom>
+                  </pic:spPr>
+                </pic:pic>
+              </a:graphicData>
+            </a:graphic>
+          </wp:inline>
+        </w:drawing>
+      </w:r>
+    </w:p>
+    <w:p>
+      <w:pPr>
+        <w:rPr>
+          <w:b/>
+          <w:sz w:val="36"/>
+          <w:lang w:val="en-US"/>
+        </w:rPr>
+      </w:pPr>
+      <w:r>
+        <w:rPr>
+          <w:sz w:val="28"/>
+          <w:lang w:val="en-US"/>
+        </w:rPr>
+        <w:t xml:space="preserve"> </w:t>
+      </w:r>
+      <w:r>
+        <w:rPr>
+          <w:b/>
+          <w:sz w:val="36"/>
+          <w:lang w:val="en-US"/>
+        </w:rPr>
+        <w:t xml:space="preserve">Module </w:t>
+      </w:r>
+      <w:r>
+        <w:rPr>
+          <w:b/>
+          <w:sz w:val="36"/>
+          <w:lang w:val="en-US"/>
+        </w:rPr>
+        <w:t>6</w:t>
+      </w:r>
+      <w:r>
+        <w:rPr>
+          <w:b/>
+          <w:sz w:val="36"/>
+          <w:lang w:val="en-US"/>
+        </w:rPr>
+        <w:t xml:space="preserve"> – </w:t>
+      </w:r>
+      <w:r>
+        <w:rPr>
+          <w:b/>
+          <w:sz w:val="36"/>
+          <w:lang w:val="en-US"/>
+        </w:rPr>
+        <w:t xml:space="preserve">HTTP </w:t>
+      </w:r>
+      <w:r>
+        <w:rPr>
+          <w:b/>
+          <w:sz w:val="36"/>
+          <w:lang w:val="en-US"/>
+        </w:rPr>
+        <w:t xml:space="preserve">Form </w:t>
+      </w:r>
+      <w:r>
+        <w:rPr>
+          <w:b/>
+          <w:sz w:val="36"/>
+          <w:lang w:val="en-US"/>
+        </w:rPr>
+        <w:t>Posting and Data Access</w:t>
+      </w:r>
+    </w:p>
+    <w:p>
+      <w:pPr>
+        <w:rPr>
+          <w:sz w:val="28"/>
+          <w:lang w:val="en-US"/>
         </w:rPr>
       </w:pPr>
       <w:bookmarkStart w:id="0" w:name="_GoBack"/>
@@ -2528,4 +2964,16 @@
     </a:ext>
   </a:extLst>
 </a:theme>
+</file>
+
+<file path=customXml/item1.xml><?xml version="1.0" encoding="utf-8"?>
+<b:Sources xmlns:b="http://schemas.openxmlformats.org/officeDocument/2006/bibliography" xmlns="http://schemas.openxmlformats.org/officeDocument/2006/bibliography" SelectedStyle="\APASixthEditionOfficeOnline.xsl" StyleName="APA" Version="6"/>
+</file>
+
+<file path=customXml/itemProps1.xml><?xml version="1.0" encoding="utf-8"?>
+<ds:datastoreItem xmlns:ds="http://schemas.openxmlformats.org/officeDocument/2006/customXml" ds:itemID="{3E9AABA4-44DB-41EF-963D-8412129CC67D}">
+  <ds:schemaRefs>
+    <ds:schemaRef ds:uri="http://schemas.openxmlformats.org/officeDocument/2006/bibliography"/>
+  </ds:schemaRefs>
+</ds:datastoreItem>
 </file>
</xml_diff>